<commit_message>
updated finaldoc, sqa; added docs
</commit_message>
<xml_diff>
--- a/Documentation/SQA/SQA Design Checklist.docx
+++ b/Documentation/SQA/SQA Design Checklist.docx
@@ -187,9 +187,6 @@
                           </w:rPr>
                           <w:alias w:val="Subtitle"/>
                           <w:id w:val="15866538"/>
-                          <w:placeholder>
-                            <w:docPart w:val="30BEF272FD0247F3A1FBA3BFCF9439CD"/>
-                          </w:placeholder>
                           <w:dataBinding w:prefixMappings="xmlns:ns0='http://schemas.openxmlformats.org/package/2006/metadata/core-properties' xmlns:ns1='http://purl.org/dc/elements/1.1/'" w:xpath="/ns0:coreProperties[1]/ns1:subject[1]" w:storeItemID="{6C3C8BC8-F283-45AE-878A-BAB7291924A1}"/>
                           <w:text/>
                         </w:sdtPr>
@@ -228,9 +225,6 @@
                           </w:rPr>
                           <w:alias w:val="Author"/>
                           <w:id w:val="15866544"/>
-                          <w:placeholder>
-                            <w:docPart w:val="1F095FAEE22E47C1A62F314D1D7DF36A"/>
-                          </w:placeholder>
                           <w:dataBinding w:prefixMappings="xmlns:ns0='http://schemas.openxmlformats.org/package/2006/metadata/core-properties' xmlns:ns1='http://purl.org/dc/elements/1.1/'" w:xpath="/ns0:coreProperties[1]/ns1:creator[1]" w:storeItemID="{6C3C8BC8-F283-45AE-878A-BAB7291924A1}"/>
                           <w:text/>
                         </w:sdtPr>
@@ -308,13 +302,6 @@
     </w:sdt>
     <w:sdt>
       <w:sdtPr>
-        <w:id w:val="27879069"/>
-        <w:docPartObj>
-          <w:docPartGallery w:val="Table of Contents"/>
-          <w:docPartUnique/>
-        </w:docPartObj>
-      </w:sdtPr>
-      <w:sdtEndPr>
         <w:rPr>
           <w:rFonts w:asciiTheme="minorHAnsi" w:eastAsiaTheme="minorHAnsi" w:hAnsiTheme="minorHAnsi" w:cstheme="minorBidi"/>
           <w:b w:val="0"/>
@@ -323,7 +310,12 @@
           <w:sz w:val="22"/>
           <w:szCs w:val="22"/>
         </w:rPr>
-      </w:sdtEndPr>
+        <w:id w:val="27879069"/>
+        <w:docPartObj>
+          <w:docPartGallery w:val="Table of Contents"/>
+          <w:docPartUnique/>
+        </w:docPartObj>
+      </w:sdtPr>
       <w:sdtContent>
         <w:p>
           <w:pPr>
@@ -1023,6 +1015,7 @@
           <w:p>
             <w:pPr>
               <w:pStyle w:val="Heading1"/>
+              <w:outlineLvl w:val="0"/>
             </w:pPr>
             <w:bookmarkStart w:id="0" w:name="_Toc354177009"/>
             <w:r>
@@ -1115,12 +1108,21 @@
           </w:tcPr>
           <w:p>
             <w:pPr>
-              <w:rPr>
-                <w:rFonts w:ascii="Times New Roman" w:hAnsi="Times New Roman" w:cs="Times New Roman"/>
-                <w:sz w:val="24"/>
-                <w:szCs w:val="24"/>
-              </w:rPr>
-            </w:pPr>
+              <w:jc w:val="center"/>
+              <w:rPr>
+                <w:rFonts w:ascii="Times New Roman" w:hAnsi="Times New Roman" w:cs="Times New Roman"/>
+                <w:sz w:val="24"/>
+                <w:szCs w:val="24"/>
+              </w:rPr>
+            </w:pPr>
+            <w:r>
+              <w:rPr>
+                <w:rFonts w:ascii="Times New Roman" w:hAnsi="Times New Roman" w:cs="Times New Roman"/>
+                <w:sz w:val="24"/>
+                <w:szCs w:val="24"/>
+              </w:rPr>
+              <w:t>Y</w:t>
+            </w:r>
           </w:p>
         </w:tc>
         <w:tc>
@@ -1213,12 +1215,21 @@
           </w:tcPr>
           <w:p>
             <w:pPr>
-              <w:rPr>
-                <w:rFonts w:ascii="Times New Roman" w:hAnsi="Times New Roman" w:cs="Times New Roman"/>
-                <w:sz w:val="24"/>
-                <w:szCs w:val="24"/>
-              </w:rPr>
-            </w:pPr>
+              <w:jc w:val="center"/>
+              <w:rPr>
+                <w:rFonts w:ascii="Times New Roman" w:hAnsi="Times New Roman" w:cs="Times New Roman"/>
+                <w:sz w:val="24"/>
+                <w:szCs w:val="24"/>
+              </w:rPr>
+            </w:pPr>
+            <w:r>
+              <w:rPr>
+                <w:rFonts w:ascii="Times New Roman" w:hAnsi="Times New Roman" w:cs="Times New Roman"/>
+                <w:sz w:val="24"/>
+                <w:szCs w:val="24"/>
+              </w:rPr>
+              <w:t>Y</w:t>
+            </w:r>
           </w:p>
         </w:tc>
         <w:tc>
@@ -1311,12 +1322,21 @@
           </w:tcPr>
           <w:p>
             <w:pPr>
-              <w:rPr>
-                <w:rFonts w:ascii="Times New Roman" w:hAnsi="Times New Roman" w:cs="Times New Roman"/>
-                <w:sz w:val="24"/>
-                <w:szCs w:val="24"/>
-              </w:rPr>
-            </w:pPr>
+              <w:jc w:val="center"/>
+              <w:rPr>
+                <w:rFonts w:ascii="Times New Roman" w:hAnsi="Times New Roman" w:cs="Times New Roman"/>
+                <w:sz w:val="24"/>
+                <w:szCs w:val="24"/>
+              </w:rPr>
+            </w:pPr>
+            <w:r>
+              <w:rPr>
+                <w:rFonts w:ascii="Times New Roman" w:hAnsi="Times New Roman" w:cs="Times New Roman"/>
+                <w:sz w:val="24"/>
+                <w:szCs w:val="24"/>
+              </w:rPr>
+              <w:t>Y</w:t>
+            </w:r>
           </w:p>
         </w:tc>
         <w:tc>
@@ -1425,26 +1445,43 @@
           </w:tcPr>
           <w:p>
             <w:pPr>
-              <w:rPr>
-                <w:rFonts w:ascii="Times New Roman" w:hAnsi="Times New Roman" w:cs="Times New Roman"/>
-                <w:sz w:val="24"/>
-                <w:szCs w:val="24"/>
-              </w:rPr>
-            </w:pPr>
-          </w:p>
-        </w:tc>
-        <w:tc>
-          <w:tcPr>
-            <w:tcW w:w="2394" w:type="dxa"/>
-          </w:tcPr>
-          <w:p>
-            <w:pPr>
-              <w:rPr>
-                <w:rFonts w:ascii="Times New Roman" w:hAnsi="Times New Roman" w:cs="Times New Roman"/>
-                <w:sz w:val="24"/>
-                <w:szCs w:val="24"/>
-              </w:rPr>
-            </w:pPr>
+              <w:jc w:val="center"/>
+              <w:rPr>
+                <w:rFonts w:ascii="Times New Roman" w:hAnsi="Times New Roman" w:cs="Times New Roman"/>
+                <w:sz w:val="24"/>
+                <w:szCs w:val="24"/>
+              </w:rPr>
+            </w:pPr>
+            <w:r>
+              <w:rPr>
+                <w:rFonts w:ascii="Times New Roman" w:hAnsi="Times New Roman" w:cs="Times New Roman"/>
+                <w:sz w:val="24"/>
+                <w:szCs w:val="24"/>
+              </w:rPr>
+              <w:t>Y</w:t>
+            </w:r>
+          </w:p>
+        </w:tc>
+        <w:tc>
+          <w:tcPr>
+            <w:tcW w:w="2394" w:type="dxa"/>
+          </w:tcPr>
+          <w:p>
+            <w:pPr>
+              <w:rPr>
+                <w:rFonts w:ascii="Times New Roman" w:hAnsi="Times New Roman" w:cs="Times New Roman"/>
+                <w:sz w:val="24"/>
+                <w:szCs w:val="24"/>
+              </w:rPr>
+            </w:pPr>
+            <w:r>
+              <w:rPr>
+                <w:rFonts w:ascii="Times New Roman" w:hAnsi="Times New Roman" w:cs="Times New Roman"/>
+                <w:sz w:val="24"/>
+                <w:szCs w:val="24"/>
+              </w:rPr>
+              <w:t>They each contain one.</w:t>
+            </w:r>
           </w:p>
         </w:tc>
       </w:tr>
@@ -1523,12 +1560,21 @@
           </w:tcPr>
           <w:p>
             <w:pPr>
-              <w:rPr>
-                <w:rFonts w:ascii="Times New Roman" w:hAnsi="Times New Roman" w:cs="Times New Roman"/>
-                <w:sz w:val="24"/>
-                <w:szCs w:val="24"/>
-              </w:rPr>
-            </w:pPr>
+              <w:jc w:val="center"/>
+              <w:rPr>
+                <w:rFonts w:ascii="Times New Roman" w:hAnsi="Times New Roman" w:cs="Times New Roman"/>
+                <w:sz w:val="24"/>
+                <w:szCs w:val="24"/>
+              </w:rPr>
+            </w:pPr>
+            <w:r>
+              <w:rPr>
+                <w:rFonts w:ascii="Times New Roman" w:hAnsi="Times New Roman" w:cs="Times New Roman"/>
+                <w:sz w:val="24"/>
+                <w:szCs w:val="24"/>
+              </w:rPr>
+              <w:t>Y</w:t>
+            </w:r>
           </w:p>
         </w:tc>
         <w:tc>
@@ -1597,12 +1643,21 @@
           </w:tcPr>
           <w:p>
             <w:pPr>
-              <w:rPr>
-                <w:rFonts w:ascii="Times New Roman" w:hAnsi="Times New Roman" w:cs="Times New Roman"/>
-                <w:sz w:val="24"/>
-                <w:szCs w:val="24"/>
-              </w:rPr>
-            </w:pPr>
+              <w:jc w:val="center"/>
+              <w:rPr>
+                <w:rFonts w:ascii="Times New Roman" w:hAnsi="Times New Roman" w:cs="Times New Roman"/>
+                <w:sz w:val="24"/>
+                <w:szCs w:val="24"/>
+              </w:rPr>
+            </w:pPr>
+            <w:r>
+              <w:rPr>
+                <w:rFonts w:ascii="Times New Roman" w:hAnsi="Times New Roman" w:cs="Times New Roman"/>
+                <w:sz w:val="24"/>
+                <w:szCs w:val="24"/>
+              </w:rPr>
+              <w:t>Y</w:t>
+            </w:r>
           </w:p>
         </w:tc>
         <w:tc>
@@ -1671,12 +1726,21 @@
           </w:tcPr>
           <w:p>
             <w:pPr>
-              <w:rPr>
-                <w:rFonts w:ascii="Times New Roman" w:hAnsi="Times New Roman" w:cs="Times New Roman"/>
-                <w:sz w:val="24"/>
-                <w:szCs w:val="24"/>
-              </w:rPr>
-            </w:pPr>
+              <w:jc w:val="center"/>
+              <w:rPr>
+                <w:rFonts w:ascii="Times New Roman" w:hAnsi="Times New Roman" w:cs="Times New Roman"/>
+                <w:sz w:val="24"/>
+                <w:szCs w:val="24"/>
+              </w:rPr>
+            </w:pPr>
+            <w:r>
+              <w:rPr>
+                <w:rFonts w:ascii="Times New Roman" w:hAnsi="Times New Roman" w:cs="Times New Roman"/>
+                <w:sz w:val="24"/>
+                <w:szCs w:val="24"/>
+              </w:rPr>
+              <w:t>Y</w:t>
+            </w:r>
           </w:p>
         </w:tc>
         <w:tc>
@@ -1745,26 +1809,43 @@
           </w:tcPr>
           <w:p>
             <w:pPr>
-              <w:rPr>
-                <w:rFonts w:ascii="Times New Roman" w:hAnsi="Times New Roman" w:cs="Times New Roman"/>
-                <w:sz w:val="24"/>
-                <w:szCs w:val="24"/>
-              </w:rPr>
-            </w:pPr>
-          </w:p>
-        </w:tc>
-        <w:tc>
-          <w:tcPr>
-            <w:tcW w:w="2394" w:type="dxa"/>
-          </w:tcPr>
-          <w:p>
-            <w:pPr>
-              <w:rPr>
-                <w:rFonts w:ascii="Times New Roman" w:hAnsi="Times New Roman" w:cs="Times New Roman"/>
-                <w:sz w:val="24"/>
-                <w:szCs w:val="24"/>
-              </w:rPr>
-            </w:pPr>
+              <w:jc w:val="center"/>
+              <w:rPr>
+                <w:rFonts w:ascii="Times New Roman" w:hAnsi="Times New Roman" w:cs="Times New Roman"/>
+                <w:sz w:val="24"/>
+                <w:szCs w:val="24"/>
+              </w:rPr>
+            </w:pPr>
+            <w:r>
+              <w:rPr>
+                <w:rFonts w:ascii="Times New Roman" w:hAnsi="Times New Roman" w:cs="Times New Roman"/>
+                <w:sz w:val="24"/>
+                <w:szCs w:val="24"/>
+              </w:rPr>
+              <w:t>Y</w:t>
+            </w:r>
+          </w:p>
+        </w:tc>
+        <w:tc>
+          <w:tcPr>
+            <w:tcW w:w="2394" w:type="dxa"/>
+          </w:tcPr>
+          <w:p>
+            <w:pPr>
+              <w:rPr>
+                <w:rFonts w:ascii="Times New Roman" w:hAnsi="Times New Roman" w:cs="Times New Roman"/>
+                <w:sz w:val="24"/>
+                <w:szCs w:val="24"/>
+              </w:rPr>
+            </w:pPr>
+            <w:r>
+              <w:rPr>
+                <w:rFonts w:ascii="Times New Roman" w:hAnsi="Times New Roman" w:cs="Times New Roman"/>
+                <w:sz w:val="24"/>
+                <w:szCs w:val="24"/>
+              </w:rPr>
+              <w:t>Due to changes during the term of the project, some documents were needed to be updated.</w:t>
+            </w:r>
           </w:p>
         </w:tc>
       </w:tr>
@@ -1819,12 +1900,21 @@
           </w:tcPr>
           <w:p>
             <w:pPr>
-              <w:rPr>
-                <w:rFonts w:ascii="Times New Roman" w:hAnsi="Times New Roman" w:cs="Times New Roman"/>
-                <w:sz w:val="24"/>
-                <w:szCs w:val="24"/>
-              </w:rPr>
-            </w:pPr>
+              <w:jc w:val="center"/>
+              <w:rPr>
+                <w:rFonts w:ascii="Times New Roman" w:hAnsi="Times New Roman" w:cs="Times New Roman"/>
+                <w:sz w:val="24"/>
+                <w:szCs w:val="24"/>
+              </w:rPr>
+            </w:pPr>
+            <w:r>
+              <w:rPr>
+                <w:rFonts w:ascii="Times New Roman" w:hAnsi="Times New Roman" w:cs="Times New Roman"/>
+                <w:sz w:val="24"/>
+                <w:szCs w:val="24"/>
+              </w:rPr>
+              <w:t>y</w:t>
+            </w:r>
           </w:p>
         </w:tc>
         <w:tc>
@@ -1864,6 +1954,7 @@
           <w:p>
             <w:pPr>
               <w:pStyle w:val="Heading1"/>
+              <w:outlineLvl w:val="0"/>
             </w:pPr>
             <w:bookmarkStart w:id="1" w:name="_Toc354177010"/>
             <w:r>
@@ -1975,16 +2066,7 @@
                 <w:sz w:val="24"/>
                 <w:szCs w:val="24"/>
               </w:rPr>
-              <w:t xml:space="preserve"> the classes been named </w:t>
-            </w:r>
-            <w:r>
-              <w:rPr>
-                <w:rFonts w:ascii="Times New Roman" w:hAnsi="Times New Roman" w:cs="Times New Roman"/>
-                <w:sz w:val="24"/>
-                <w:szCs w:val="24"/>
-              </w:rPr>
-              <w:lastRenderedPageBreak/>
-              <w:t>appropriately</w:t>
+              <w:t xml:space="preserve"> the classes been named appropriately</w:t>
             </w:r>
             <w:r>
               <w:rPr>
@@ -2010,12 +2092,21 @@
           </w:tcPr>
           <w:p>
             <w:pPr>
-              <w:rPr>
-                <w:rFonts w:ascii="Times New Roman" w:hAnsi="Times New Roman" w:cs="Times New Roman"/>
-                <w:sz w:val="24"/>
-                <w:szCs w:val="24"/>
-              </w:rPr>
-            </w:pPr>
+              <w:jc w:val="center"/>
+              <w:rPr>
+                <w:rFonts w:ascii="Times New Roman" w:hAnsi="Times New Roman" w:cs="Times New Roman"/>
+                <w:sz w:val="24"/>
+                <w:szCs w:val="24"/>
+              </w:rPr>
+            </w:pPr>
+            <w:r>
+              <w:rPr>
+                <w:rFonts w:ascii="Times New Roman" w:hAnsi="Times New Roman" w:cs="Times New Roman"/>
+                <w:sz w:val="24"/>
+                <w:szCs w:val="24"/>
+              </w:rPr>
+              <w:t>Y</w:t>
+            </w:r>
           </w:p>
         </w:tc>
         <w:tc>
@@ -2052,6 +2143,1439 @@
                 <w:sz w:val="24"/>
                 <w:szCs w:val="24"/>
               </w:rPr>
+              <w:t>2</w:t>
+            </w:r>
+          </w:p>
+        </w:tc>
+        <w:tc>
+          <w:tcPr>
+            <w:tcW w:w="4140" w:type="dxa"/>
+          </w:tcPr>
+          <w:p>
+            <w:pPr>
+              <w:rPr>
+                <w:rFonts w:ascii="Times New Roman" w:hAnsi="Times New Roman" w:cs="Times New Roman"/>
+                <w:sz w:val="24"/>
+                <w:szCs w:val="24"/>
+              </w:rPr>
+            </w:pPr>
+            <w:r>
+              <w:rPr>
+                <w:rFonts w:ascii="Times New Roman" w:hAnsi="Times New Roman" w:cs="Times New Roman"/>
+                <w:sz w:val="24"/>
+                <w:szCs w:val="24"/>
+              </w:rPr>
+              <w:t>Are all class relations properly connect</w:t>
+            </w:r>
+            <w:r>
+              <w:rPr>
+                <w:rFonts w:ascii="Times New Roman" w:hAnsi="Times New Roman" w:cs="Times New Roman"/>
+                <w:sz w:val="24"/>
+                <w:szCs w:val="24"/>
+              </w:rPr>
+              <w:t>ed</w:t>
+            </w:r>
+            <w:r>
+              <w:rPr>
+                <w:rFonts w:ascii="Times New Roman" w:hAnsi="Times New Roman" w:cs="Times New Roman"/>
+                <w:sz w:val="24"/>
+                <w:szCs w:val="24"/>
+              </w:rPr>
+              <w:t>?</w:t>
+            </w:r>
+          </w:p>
+        </w:tc>
+        <w:tc>
+          <w:tcPr>
+            <w:tcW w:w="2394" w:type="dxa"/>
+          </w:tcPr>
+          <w:p>
+            <w:pPr>
+              <w:jc w:val="center"/>
+              <w:rPr>
+                <w:rFonts w:ascii="Times New Roman" w:hAnsi="Times New Roman" w:cs="Times New Roman"/>
+                <w:sz w:val="24"/>
+                <w:szCs w:val="24"/>
+              </w:rPr>
+            </w:pPr>
+            <w:r>
+              <w:rPr>
+                <w:rFonts w:ascii="Times New Roman" w:hAnsi="Times New Roman" w:cs="Times New Roman"/>
+                <w:sz w:val="24"/>
+                <w:szCs w:val="24"/>
+              </w:rPr>
+              <w:t>Y</w:t>
+            </w:r>
+          </w:p>
+        </w:tc>
+        <w:tc>
+          <w:tcPr>
+            <w:tcW w:w="2394" w:type="dxa"/>
+          </w:tcPr>
+          <w:p>
+            <w:pPr>
+              <w:rPr>
+                <w:rFonts w:ascii="Times New Roman" w:hAnsi="Times New Roman" w:cs="Times New Roman"/>
+                <w:sz w:val="24"/>
+                <w:szCs w:val="24"/>
+              </w:rPr>
+            </w:pPr>
+          </w:p>
+        </w:tc>
+      </w:tr>
+      <w:tr>
+        <w:tc>
+          <w:tcPr>
+            <w:tcW w:w="648" w:type="dxa"/>
+          </w:tcPr>
+          <w:p>
+            <w:pPr>
+              <w:rPr>
+                <w:rFonts w:ascii="Times New Roman" w:hAnsi="Times New Roman" w:cs="Times New Roman"/>
+                <w:sz w:val="24"/>
+                <w:szCs w:val="24"/>
+              </w:rPr>
+            </w:pPr>
+            <w:r>
+              <w:rPr>
+                <w:rFonts w:ascii="Times New Roman" w:hAnsi="Times New Roman" w:cs="Times New Roman"/>
+                <w:sz w:val="24"/>
+                <w:szCs w:val="24"/>
+              </w:rPr>
+              <w:t>3</w:t>
+            </w:r>
+          </w:p>
+        </w:tc>
+        <w:tc>
+          <w:tcPr>
+            <w:tcW w:w="4140" w:type="dxa"/>
+          </w:tcPr>
+          <w:p>
+            <w:pPr>
+              <w:rPr>
+                <w:rFonts w:ascii="Times New Roman" w:hAnsi="Times New Roman" w:cs="Times New Roman"/>
+                <w:sz w:val="24"/>
+                <w:szCs w:val="24"/>
+              </w:rPr>
+            </w:pPr>
+            <w:r>
+              <w:rPr>
+                <w:rFonts w:ascii="Times New Roman" w:hAnsi="Times New Roman" w:cs="Times New Roman"/>
+                <w:sz w:val="24"/>
+                <w:szCs w:val="24"/>
+              </w:rPr>
+              <w:t xml:space="preserve">Has the functions been named appropriately for the processes they will be doing? </w:t>
+            </w:r>
+          </w:p>
+        </w:tc>
+        <w:tc>
+          <w:tcPr>
+            <w:tcW w:w="2394" w:type="dxa"/>
+          </w:tcPr>
+          <w:p>
+            <w:pPr>
+              <w:jc w:val="center"/>
+              <w:rPr>
+                <w:rFonts w:ascii="Times New Roman" w:hAnsi="Times New Roman" w:cs="Times New Roman"/>
+                <w:sz w:val="24"/>
+                <w:szCs w:val="24"/>
+              </w:rPr>
+            </w:pPr>
+            <w:r>
+              <w:rPr>
+                <w:rFonts w:ascii="Times New Roman" w:hAnsi="Times New Roman" w:cs="Times New Roman"/>
+                <w:sz w:val="24"/>
+                <w:szCs w:val="24"/>
+              </w:rPr>
+              <w:t>Y</w:t>
+            </w:r>
+          </w:p>
+        </w:tc>
+        <w:tc>
+          <w:tcPr>
+            <w:tcW w:w="2394" w:type="dxa"/>
+          </w:tcPr>
+          <w:p>
+            <w:pPr>
+              <w:rPr>
+                <w:rFonts w:ascii="Times New Roman" w:hAnsi="Times New Roman" w:cs="Times New Roman"/>
+                <w:sz w:val="24"/>
+                <w:szCs w:val="24"/>
+              </w:rPr>
+            </w:pPr>
+            <w:r>
+              <w:rPr>
+                <w:rFonts w:ascii="Times New Roman" w:hAnsi="Times New Roman" w:cs="Times New Roman"/>
+                <w:sz w:val="24"/>
+                <w:szCs w:val="24"/>
+              </w:rPr>
+              <w:t>They have been named after the actions they perform.</w:t>
+            </w:r>
+          </w:p>
+        </w:tc>
+      </w:tr>
+      <w:tr>
+        <w:tc>
+          <w:tcPr>
+            <w:tcW w:w="648" w:type="dxa"/>
+          </w:tcPr>
+          <w:p>
+            <w:pPr>
+              <w:rPr>
+                <w:rFonts w:ascii="Times New Roman" w:hAnsi="Times New Roman" w:cs="Times New Roman"/>
+                <w:sz w:val="24"/>
+                <w:szCs w:val="24"/>
+              </w:rPr>
+            </w:pPr>
+            <w:r>
+              <w:rPr>
+                <w:rFonts w:ascii="Times New Roman" w:hAnsi="Times New Roman" w:cs="Times New Roman"/>
+                <w:sz w:val="24"/>
+                <w:szCs w:val="24"/>
+              </w:rPr>
+              <w:t>4</w:t>
+            </w:r>
+          </w:p>
+        </w:tc>
+        <w:tc>
+          <w:tcPr>
+            <w:tcW w:w="4140" w:type="dxa"/>
+          </w:tcPr>
+          <w:p>
+            <w:pPr>
+              <w:rPr>
+                <w:rFonts w:ascii="Times New Roman" w:hAnsi="Times New Roman" w:cs="Times New Roman"/>
+                <w:sz w:val="24"/>
+                <w:szCs w:val="24"/>
+              </w:rPr>
+            </w:pPr>
+            <w:r>
+              <w:rPr>
+                <w:rFonts w:ascii="Times New Roman" w:hAnsi="Times New Roman" w:cs="Times New Roman"/>
+                <w:sz w:val="24"/>
+                <w:szCs w:val="24"/>
+              </w:rPr>
+              <w:t>Has the methods been named appropriately for the processes they will be doing?</w:t>
+            </w:r>
+          </w:p>
+        </w:tc>
+        <w:tc>
+          <w:tcPr>
+            <w:tcW w:w="2394" w:type="dxa"/>
+          </w:tcPr>
+          <w:p>
+            <w:pPr>
+              <w:jc w:val="center"/>
+              <w:rPr>
+                <w:rFonts w:ascii="Times New Roman" w:hAnsi="Times New Roman" w:cs="Times New Roman"/>
+                <w:sz w:val="24"/>
+                <w:szCs w:val="24"/>
+              </w:rPr>
+            </w:pPr>
+            <w:r>
+              <w:rPr>
+                <w:rFonts w:ascii="Times New Roman" w:hAnsi="Times New Roman" w:cs="Times New Roman"/>
+                <w:sz w:val="24"/>
+                <w:szCs w:val="24"/>
+              </w:rPr>
+              <w:t>Y</w:t>
+            </w:r>
+          </w:p>
+        </w:tc>
+        <w:tc>
+          <w:tcPr>
+            <w:tcW w:w="2394" w:type="dxa"/>
+          </w:tcPr>
+          <w:p>
+            <w:pPr>
+              <w:rPr>
+                <w:rFonts w:ascii="Times New Roman" w:hAnsi="Times New Roman" w:cs="Times New Roman"/>
+                <w:sz w:val="24"/>
+                <w:szCs w:val="24"/>
+              </w:rPr>
+            </w:pPr>
+            <w:r>
+              <w:rPr>
+                <w:rFonts w:ascii="Times New Roman" w:hAnsi="Times New Roman" w:cs="Times New Roman"/>
+                <w:sz w:val="24"/>
+                <w:szCs w:val="24"/>
+              </w:rPr>
+              <w:t>They have been named after the actions they perform.</w:t>
+            </w:r>
+          </w:p>
+        </w:tc>
+      </w:tr>
+      <w:tr>
+        <w:tc>
+          <w:tcPr>
+            <w:tcW w:w="648" w:type="dxa"/>
+          </w:tcPr>
+          <w:p>
+            <w:pPr>
+              <w:rPr>
+                <w:rFonts w:ascii="Times New Roman" w:hAnsi="Times New Roman" w:cs="Times New Roman"/>
+                <w:sz w:val="24"/>
+                <w:szCs w:val="24"/>
+              </w:rPr>
+            </w:pPr>
+            <w:r>
+              <w:rPr>
+                <w:rFonts w:ascii="Times New Roman" w:hAnsi="Times New Roman" w:cs="Times New Roman"/>
+                <w:sz w:val="24"/>
+                <w:szCs w:val="24"/>
+              </w:rPr>
+              <w:t>5</w:t>
+            </w:r>
+          </w:p>
+        </w:tc>
+        <w:tc>
+          <w:tcPr>
+            <w:tcW w:w="4140" w:type="dxa"/>
+          </w:tcPr>
+          <w:p>
+            <w:pPr>
+              <w:rPr>
+                <w:rFonts w:ascii="Times New Roman" w:hAnsi="Times New Roman" w:cs="Times New Roman"/>
+                <w:sz w:val="24"/>
+                <w:szCs w:val="24"/>
+              </w:rPr>
+            </w:pPr>
+            <w:r>
+              <w:rPr>
+                <w:rFonts w:ascii="Times New Roman" w:hAnsi="Times New Roman" w:cs="Times New Roman"/>
+                <w:sz w:val="24"/>
+                <w:szCs w:val="24"/>
+              </w:rPr>
+              <w:t xml:space="preserve">Has the variables been named appropriately for the information they are storing? </w:t>
+            </w:r>
+          </w:p>
+        </w:tc>
+        <w:tc>
+          <w:tcPr>
+            <w:tcW w:w="2394" w:type="dxa"/>
+          </w:tcPr>
+          <w:p>
+            <w:pPr>
+              <w:jc w:val="center"/>
+              <w:rPr>
+                <w:rFonts w:ascii="Times New Roman" w:hAnsi="Times New Roman" w:cs="Times New Roman"/>
+                <w:sz w:val="24"/>
+                <w:szCs w:val="24"/>
+              </w:rPr>
+            </w:pPr>
+            <w:r>
+              <w:rPr>
+                <w:rFonts w:ascii="Times New Roman" w:hAnsi="Times New Roman" w:cs="Times New Roman"/>
+                <w:sz w:val="24"/>
+                <w:szCs w:val="24"/>
+              </w:rPr>
+              <w:t>Y</w:t>
+            </w:r>
+          </w:p>
+        </w:tc>
+        <w:tc>
+          <w:tcPr>
+            <w:tcW w:w="2394" w:type="dxa"/>
+          </w:tcPr>
+          <w:p>
+            <w:pPr>
+              <w:rPr>
+                <w:rFonts w:ascii="Times New Roman" w:hAnsi="Times New Roman" w:cs="Times New Roman"/>
+                <w:sz w:val="24"/>
+                <w:szCs w:val="24"/>
+              </w:rPr>
+            </w:pPr>
+            <w:r>
+              <w:rPr>
+                <w:rFonts w:ascii="Times New Roman" w:hAnsi="Times New Roman" w:cs="Times New Roman"/>
+                <w:sz w:val="24"/>
+                <w:szCs w:val="24"/>
+              </w:rPr>
+              <w:t>They have been named after the data they store.</w:t>
+            </w:r>
+          </w:p>
+        </w:tc>
+      </w:tr>
+      <w:tr>
+        <w:tc>
+          <w:tcPr>
+            <w:tcW w:w="648" w:type="dxa"/>
+          </w:tcPr>
+          <w:p>
+            <w:pPr>
+              <w:rPr>
+                <w:rFonts w:ascii="Times New Roman" w:hAnsi="Times New Roman" w:cs="Times New Roman"/>
+                <w:sz w:val="24"/>
+                <w:szCs w:val="24"/>
+              </w:rPr>
+            </w:pPr>
+            <w:r>
+              <w:rPr>
+                <w:rFonts w:ascii="Times New Roman" w:hAnsi="Times New Roman" w:cs="Times New Roman"/>
+                <w:sz w:val="24"/>
+                <w:szCs w:val="24"/>
+              </w:rPr>
+              <w:t>6</w:t>
+            </w:r>
+          </w:p>
+        </w:tc>
+        <w:tc>
+          <w:tcPr>
+            <w:tcW w:w="4140" w:type="dxa"/>
+          </w:tcPr>
+          <w:p>
+            <w:pPr>
+              <w:rPr>
+                <w:rFonts w:ascii="Times New Roman" w:hAnsi="Times New Roman" w:cs="Times New Roman"/>
+                <w:sz w:val="24"/>
+                <w:szCs w:val="24"/>
+              </w:rPr>
+            </w:pPr>
+            <w:r>
+              <w:rPr>
+                <w:rFonts w:ascii="Times New Roman" w:hAnsi="Times New Roman" w:cs="Times New Roman"/>
+                <w:sz w:val="24"/>
+                <w:szCs w:val="24"/>
+              </w:rPr>
+              <w:t>Have</w:t>
+            </w:r>
+            <w:r>
+              <w:rPr>
+                <w:rFonts w:ascii="Times New Roman" w:hAnsi="Times New Roman" w:cs="Times New Roman"/>
+                <w:sz w:val="24"/>
+                <w:szCs w:val="24"/>
+              </w:rPr>
+              <w:t xml:space="preserve"> professional commenting procedures been followed?</w:t>
+            </w:r>
+          </w:p>
+        </w:tc>
+        <w:tc>
+          <w:tcPr>
+            <w:tcW w:w="2394" w:type="dxa"/>
+          </w:tcPr>
+          <w:p>
+            <w:pPr>
+              <w:jc w:val="center"/>
+              <w:rPr>
+                <w:rFonts w:ascii="Times New Roman" w:hAnsi="Times New Roman" w:cs="Times New Roman"/>
+                <w:sz w:val="24"/>
+                <w:szCs w:val="24"/>
+              </w:rPr>
+            </w:pPr>
+            <w:r>
+              <w:rPr>
+                <w:rFonts w:ascii="Times New Roman" w:hAnsi="Times New Roman" w:cs="Times New Roman"/>
+                <w:sz w:val="24"/>
+                <w:szCs w:val="24"/>
+              </w:rPr>
+              <w:t>Y</w:t>
+            </w:r>
+          </w:p>
+        </w:tc>
+        <w:tc>
+          <w:tcPr>
+            <w:tcW w:w="2394" w:type="dxa"/>
+          </w:tcPr>
+          <w:p>
+            <w:pPr>
+              <w:rPr>
+                <w:rFonts w:ascii="Times New Roman" w:hAnsi="Times New Roman" w:cs="Times New Roman"/>
+                <w:sz w:val="24"/>
+                <w:szCs w:val="24"/>
+              </w:rPr>
+            </w:pPr>
+            <w:r>
+              <w:rPr>
+                <w:rFonts w:ascii="Times New Roman" w:hAnsi="Times New Roman" w:cs="Times New Roman"/>
+                <w:sz w:val="24"/>
+                <w:szCs w:val="24"/>
+              </w:rPr>
+              <w:t>Some commenting is lacking. However, all necessary commenting exists.</w:t>
+            </w:r>
+          </w:p>
+        </w:tc>
+      </w:tr>
+      <w:tr>
+        <w:tc>
+          <w:tcPr>
+            <w:tcW w:w="648" w:type="dxa"/>
+          </w:tcPr>
+          <w:p>
+            <w:pPr>
+              <w:rPr>
+                <w:rFonts w:ascii="Times New Roman" w:hAnsi="Times New Roman" w:cs="Times New Roman"/>
+                <w:sz w:val="24"/>
+                <w:szCs w:val="24"/>
+              </w:rPr>
+            </w:pPr>
+            <w:r>
+              <w:rPr>
+                <w:rFonts w:ascii="Times New Roman" w:hAnsi="Times New Roman" w:cs="Times New Roman"/>
+                <w:sz w:val="24"/>
+                <w:szCs w:val="24"/>
+              </w:rPr>
+              <w:t>7</w:t>
+            </w:r>
+          </w:p>
+        </w:tc>
+        <w:tc>
+          <w:tcPr>
+            <w:tcW w:w="4140" w:type="dxa"/>
+          </w:tcPr>
+          <w:p>
+            <w:pPr>
+              <w:rPr>
+                <w:rFonts w:ascii="Times New Roman" w:hAnsi="Times New Roman" w:cs="Times New Roman"/>
+                <w:sz w:val="24"/>
+                <w:szCs w:val="24"/>
+              </w:rPr>
+            </w:pPr>
+            <w:r>
+              <w:rPr>
+                <w:rFonts w:ascii="Times New Roman" w:hAnsi="Times New Roman" w:cs="Times New Roman"/>
+                <w:sz w:val="24"/>
+                <w:szCs w:val="24"/>
+              </w:rPr>
+              <w:t>Are all the relationships</w:t>
+            </w:r>
+            <w:r>
+              <w:rPr>
+                <w:rFonts w:ascii="Times New Roman" w:hAnsi="Times New Roman" w:cs="Times New Roman"/>
+                <w:sz w:val="24"/>
+                <w:szCs w:val="24"/>
+              </w:rPr>
+              <w:t xml:space="preserve"> and number of possible instances</w:t>
+            </w:r>
+            <w:r>
+              <w:rPr>
+                <w:rFonts w:ascii="Times New Roman" w:hAnsi="Times New Roman" w:cs="Times New Roman"/>
+                <w:sz w:val="24"/>
+                <w:szCs w:val="24"/>
+              </w:rPr>
+              <w:t xml:space="preserve"> between entities correct?</w:t>
+            </w:r>
+          </w:p>
+        </w:tc>
+        <w:tc>
+          <w:tcPr>
+            <w:tcW w:w="2394" w:type="dxa"/>
+          </w:tcPr>
+          <w:p>
+            <w:pPr>
+              <w:jc w:val="center"/>
+              <w:rPr>
+                <w:rFonts w:ascii="Times New Roman" w:hAnsi="Times New Roman" w:cs="Times New Roman"/>
+                <w:sz w:val="24"/>
+                <w:szCs w:val="24"/>
+              </w:rPr>
+            </w:pPr>
+            <w:r>
+              <w:rPr>
+                <w:rFonts w:ascii="Times New Roman" w:hAnsi="Times New Roman" w:cs="Times New Roman"/>
+                <w:sz w:val="24"/>
+                <w:szCs w:val="24"/>
+              </w:rPr>
+              <w:t>Y</w:t>
+            </w:r>
+          </w:p>
+        </w:tc>
+        <w:tc>
+          <w:tcPr>
+            <w:tcW w:w="2394" w:type="dxa"/>
+          </w:tcPr>
+          <w:p>
+            <w:pPr>
+              <w:rPr>
+                <w:rFonts w:ascii="Times New Roman" w:hAnsi="Times New Roman" w:cs="Times New Roman"/>
+                <w:sz w:val="24"/>
+                <w:szCs w:val="24"/>
+              </w:rPr>
+            </w:pPr>
+          </w:p>
+        </w:tc>
+      </w:tr>
+      <w:tr>
+        <w:tc>
+          <w:tcPr>
+            <w:tcW w:w="648" w:type="dxa"/>
+          </w:tcPr>
+          <w:p>
+            <w:pPr>
+              <w:rPr>
+                <w:rFonts w:ascii="Times New Roman" w:hAnsi="Times New Roman" w:cs="Times New Roman"/>
+                <w:sz w:val="24"/>
+                <w:szCs w:val="24"/>
+              </w:rPr>
+            </w:pPr>
+            <w:r>
+              <w:rPr>
+                <w:rFonts w:ascii="Times New Roman" w:hAnsi="Times New Roman" w:cs="Times New Roman"/>
+                <w:sz w:val="24"/>
+                <w:szCs w:val="24"/>
+              </w:rPr>
+              <w:t>8</w:t>
+            </w:r>
+          </w:p>
+        </w:tc>
+        <w:tc>
+          <w:tcPr>
+            <w:tcW w:w="4140" w:type="dxa"/>
+          </w:tcPr>
+          <w:p>
+            <w:pPr>
+              <w:rPr>
+                <w:rFonts w:ascii="Times New Roman" w:hAnsi="Times New Roman" w:cs="Times New Roman"/>
+                <w:sz w:val="24"/>
+                <w:szCs w:val="24"/>
+              </w:rPr>
+            </w:pPr>
+            <w:r>
+              <w:rPr>
+                <w:rFonts w:ascii="Times New Roman" w:hAnsi="Times New Roman" w:cs="Times New Roman"/>
+                <w:sz w:val="24"/>
+                <w:szCs w:val="24"/>
+              </w:rPr>
+              <w:t>Has any core functionality been left out that was outlined in the requirements documentation?</w:t>
+            </w:r>
+          </w:p>
+        </w:tc>
+        <w:tc>
+          <w:tcPr>
+            <w:tcW w:w="2394" w:type="dxa"/>
+          </w:tcPr>
+          <w:p>
+            <w:pPr>
+              <w:jc w:val="center"/>
+              <w:rPr>
+                <w:rFonts w:ascii="Times New Roman" w:hAnsi="Times New Roman" w:cs="Times New Roman"/>
+                <w:sz w:val="24"/>
+                <w:szCs w:val="24"/>
+              </w:rPr>
+            </w:pPr>
+            <w:r>
+              <w:rPr>
+                <w:rFonts w:ascii="Times New Roman" w:hAnsi="Times New Roman" w:cs="Times New Roman"/>
+                <w:sz w:val="24"/>
+                <w:szCs w:val="24"/>
+              </w:rPr>
+              <w:t>N</w:t>
+            </w:r>
+          </w:p>
+        </w:tc>
+        <w:tc>
+          <w:tcPr>
+            <w:tcW w:w="2394" w:type="dxa"/>
+          </w:tcPr>
+          <w:p>
+            <w:pPr>
+              <w:rPr>
+                <w:rFonts w:ascii="Times New Roman" w:hAnsi="Times New Roman" w:cs="Times New Roman"/>
+                <w:sz w:val="24"/>
+                <w:szCs w:val="24"/>
+              </w:rPr>
+            </w:pPr>
+            <w:r>
+              <w:rPr>
+                <w:rFonts w:ascii="Times New Roman" w:hAnsi="Times New Roman" w:cs="Times New Roman"/>
+                <w:sz w:val="24"/>
+                <w:szCs w:val="24"/>
+              </w:rPr>
+              <w:t>All functionality is accounted for.</w:t>
+            </w:r>
+          </w:p>
+        </w:tc>
+      </w:tr>
+      <w:tr>
+        <w:tc>
+          <w:tcPr>
+            <w:tcW w:w="648" w:type="dxa"/>
+          </w:tcPr>
+          <w:p>
+            <w:pPr>
+              <w:rPr>
+                <w:rFonts w:ascii="Times New Roman" w:hAnsi="Times New Roman" w:cs="Times New Roman"/>
+                <w:sz w:val="24"/>
+                <w:szCs w:val="24"/>
+              </w:rPr>
+            </w:pPr>
+          </w:p>
+        </w:tc>
+        <w:tc>
+          <w:tcPr>
+            <w:tcW w:w="4140" w:type="dxa"/>
+          </w:tcPr>
+          <w:p>
+            <w:pPr>
+              <w:pStyle w:val="Heading1"/>
+              <w:outlineLvl w:val="0"/>
+            </w:pPr>
+            <w:bookmarkStart w:id="2" w:name="_Toc354177011"/>
+            <w:r>
+              <w:t>Variables</w:t>
+            </w:r>
+            <w:bookmarkEnd w:id="2"/>
+          </w:p>
+        </w:tc>
+        <w:tc>
+          <w:tcPr>
+            <w:tcW w:w="2394" w:type="dxa"/>
+          </w:tcPr>
+          <w:p>
+            <w:pPr>
+              <w:jc w:val="center"/>
+              <w:rPr>
+                <w:rFonts w:ascii="Times New Roman" w:hAnsi="Times New Roman" w:cs="Times New Roman"/>
+                <w:b/>
+                <w:sz w:val="24"/>
+                <w:szCs w:val="24"/>
+              </w:rPr>
+            </w:pPr>
+            <w:r>
+              <w:rPr>
+                <w:rFonts w:ascii="Times New Roman" w:hAnsi="Times New Roman" w:cs="Times New Roman"/>
+                <w:b/>
+                <w:sz w:val="24"/>
+                <w:szCs w:val="24"/>
+              </w:rPr>
+              <w:t>Y, N, NA</w:t>
+            </w:r>
+          </w:p>
+        </w:tc>
+        <w:tc>
+          <w:tcPr>
+            <w:tcW w:w="2394" w:type="dxa"/>
+          </w:tcPr>
+          <w:p>
+            <w:pPr>
+              <w:jc w:val="center"/>
+              <w:rPr>
+                <w:rFonts w:ascii="Times New Roman" w:hAnsi="Times New Roman" w:cs="Times New Roman"/>
+                <w:b/>
+                <w:sz w:val="24"/>
+                <w:szCs w:val="24"/>
+              </w:rPr>
+            </w:pPr>
+            <w:r>
+              <w:rPr>
+                <w:rFonts w:ascii="Times New Roman" w:hAnsi="Times New Roman" w:cs="Times New Roman"/>
+                <w:b/>
+                <w:sz w:val="24"/>
+                <w:szCs w:val="24"/>
+              </w:rPr>
+              <w:t>Comments</w:t>
+            </w:r>
+          </w:p>
+        </w:tc>
+      </w:tr>
+      <w:tr>
+        <w:tc>
+          <w:tcPr>
+            <w:tcW w:w="648" w:type="dxa"/>
+          </w:tcPr>
+          <w:p>
+            <w:pPr>
+              <w:rPr>
+                <w:rFonts w:ascii="Times New Roman" w:hAnsi="Times New Roman" w:cs="Times New Roman"/>
+                <w:sz w:val="24"/>
+                <w:szCs w:val="24"/>
+              </w:rPr>
+            </w:pPr>
+            <w:r>
+              <w:rPr>
+                <w:rFonts w:ascii="Times New Roman" w:hAnsi="Times New Roman" w:cs="Times New Roman"/>
+                <w:sz w:val="24"/>
+                <w:szCs w:val="24"/>
+              </w:rPr>
+              <w:t>1</w:t>
+            </w:r>
+          </w:p>
+        </w:tc>
+        <w:tc>
+          <w:tcPr>
+            <w:tcW w:w="4140" w:type="dxa"/>
+          </w:tcPr>
+          <w:p>
+            <w:pPr>
+              <w:rPr>
+                <w:rFonts w:ascii="Times New Roman" w:hAnsi="Times New Roman" w:cs="Times New Roman"/>
+                <w:sz w:val="24"/>
+                <w:szCs w:val="24"/>
+              </w:rPr>
+            </w:pPr>
+            <w:r>
+              <w:rPr>
+                <w:rFonts w:ascii="Times New Roman" w:hAnsi="Times New Roman" w:cs="Times New Roman"/>
+                <w:sz w:val="24"/>
+                <w:szCs w:val="24"/>
+              </w:rPr>
+              <w:t>Are there any redundant functions, methods, or variables?</w:t>
+            </w:r>
+          </w:p>
+        </w:tc>
+        <w:tc>
+          <w:tcPr>
+            <w:tcW w:w="2394" w:type="dxa"/>
+          </w:tcPr>
+          <w:p>
+            <w:pPr>
+              <w:jc w:val="center"/>
+              <w:rPr>
+                <w:rFonts w:ascii="Times New Roman" w:hAnsi="Times New Roman" w:cs="Times New Roman"/>
+                <w:sz w:val="24"/>
+                <w:szCs w:val="24"/>
+              </w:rPr>
+            </w:pPr>
+            <w:r>
+              <w:rPr>
+                <w:rFonts w:ascii="Times New Roman" w:hAnsi="Times New Roman" w:cs="Times New Roman"/>
+                <w:sz w:val="24"/>
+                <w:szCs w:val="24"/>
+              </w:rPr>
+              <w:t>N</w:t>
+            </w:r>
+          </w:p>
+        </w:tc>
+        <w:tc>
+          <w:tcPr>
+            <w:tcW w:w="2394" w:type="dxa"/>
+          </w:tcPr>
+          <w:p>
+            <w:pPr>
+              <w:rPr>
+                <w:rFonts w:ascii="Times New Roman" w:hAnsi="Times New Roman" w:cs="Times New Roman"/>
+                <w:sz w:val="24"/>
+                <w:szCs w:val="24"/>
+              </w:rPr>
+            </w:pPr>
+          </w:p>
+        </w:tc>
+      </w:tr>
+      <w:tr>
+        <w:tc>
+          <w:tcPr>
+            <w:tcW w:w="648" w:type="dxa"/>
+          </w:tcPr>
+          <w:p>
+            <w:pPr>
+              <w:rPr>
+                <w:rFonts w:ascii="Times New Roman" w:hAnsi="Times New Roman" w:cs="Times New Roman"/>
+                <w:sz w:val="24"/>
+                <w:szCs w:val="24"/>
+              </w:rPr>
+            </w:pPr>
+            <w:r>
+              <w:rPr>
+                <w:rFonts w:ascii="Times New Roman" w:hAnsi="Times New Roman" w:cs="Times New Roman"/>
+                <w:sz w:val="24"/>
+                <w:szCs w:val="24"/>
+              </w:rPr>
+              <w:t>2</w:t>
+            </w:r>
+          </w:p>
+        </w:tc>
+        <w:tc>
+          <w:tcPr>
+            <w:tcW w:w="4140" w:type="dxa"/>
+          </w:tcPr>
+          <w:p>
+            <w:pPr>
+              <w:rPr>
+                <w:rFonts w:ascii="Times New Roman" w:hAnsi="Times New Roman" w:cs="Times New Roman"/>
+                <w:sz w:val="24"/>
+                <w:szCs w:val="24"/>
+              </w:rPr>
+            </w:pPr>
+            <w:r>
+              <w:rPr>
+                <w:rFonts w:ascii="Times New Roman" w:hAnsi="Times New Roman" w:cs="Times New Roman"/>
+                <w:sz w:val="24"/>
+                <w:szCs w:val="24"/>
+              </w:rPr>
+              <w:t>Are any variables hard-coded?</w:t>
+            </w:r>
+          </w:p>
+        </w:tc>
+        <w:tc>
+          <w:tcPr>
+            <w:tcW w:w="2394" w:type="dxa"/>
+          </w:tcPr>
+          <w:p>
+            <w:pPr>
+              <w:jc w:val="center"/>
+              <w:rPr>
+                <w:rFonts w:ascii="Times New Roman" w:hAnsi="Times New Roman" w:cs="Times New Roman"/>
+                <w:sz w:val="24"/>
+                <w:szCs w:val="24"/>
+              </w:rPr>
+            </w:pPr>
+            <w:r>
+              <w:rPr>
+                <w:rFonts w:ascii="Times New Roman" w:hAnsi="Times New Roman" w:cs="Times New Roman"/>
+                <w:sz w:val="24"/>
+                <w:szCs w:val="24"/>
+              </w:rPr>
+              <w:t>N</w:t>
+            </w:r>
+          </w:p>
+        </w:tc>
+        <w:tc>
+          <w:tcPr>
+            <w:tcW w:w="2394" w:type="dxa"/>
+          </w:tcPr>
+          <w:p>
+            <w:pPr>
+              <w:rPr>
+                <w:rFonts w:ascii="Times New Roman" w:hAnsi="Times New Roman" w:cs="Times New Roman"/>
+                <w:sz w:val="24"/>
+                <w:szCs w:val="24"/>
+              </w:rPr>
+            </w:pPr>
+          </w:p>
+        </w:tc>
+      </w:tr>
+      <w:tr>
+        <w:tc>
+          <w:tcPr>
+            <w:tcW w:w="648" w:type="dxa"/>
+          </w:tcPr>
+          <w:p>
+            <w:pPr>
+              <w:rPr>
+                <w:rFonts w:ascii="Times New Roman" w:hAnsi="Times New Roman" w:cs="Times New Roman"/>
+                <w:sz w:val="24"/>
+                <w:szCs w:val="24"/>
+              </w:rPr>
+            </w:pPr>
+            <w:r>
+              <w:rPr>
+                <w:rFonts w:ascii="Times New Roman" w:hAnsi="Times New Roman" w:cs="Times New Roman"/>
+                <w:sz w:val="24"/>
+                <w:szCs w:val="24"/>
+              </w:rPr>
+              <w:t>3</w:t>
+            </w:r>
+          </w:p>
+        </w:tc>
+        <w:tc>
+          <w:tcPr>
+            <w:tcW w:w="4140" w:type="dxa"/>
+          </w:tcPr>
+          <w:p>
+            <w:pPr>
+              <w:rPr>
+                <w:rFonts w:ascii="Times New Roman" w:hAnsi="Times New Roman" w:cs="Times New Roman"/>
+                <w:sz w:val="24"/>
+                <w:szCs w:val="24"/>
+              </w:rPr>
+            </w:pPr>
+            <w:r>
+              <w:rPr>
+                <w:rFonts w:ascii="Times New Roman" w:hAnsi="Times New Roman" w:cs="Times New Roman"/>
+                <w:sz w:val="24"/>
+                <w:szCs w:val="24"/>
+              </w:rPr>
+              <w:t>If hard-coded variables exist, if they are changed will they deter the program from functioning properly?</w:t>
+            </w:r>
+          </w:p>
+        </w:tc>
+        <w:tc>
+          <w:tcPr>
+            <w:tcW w:w="2394" w:type="dxa"/>
+          </w:tcPr>
+          <w:p>
+            <w:pPr>
+              <w:jc w:val="center"/>
+              <w:rPr>
+                <w:rFonts w:ascii="Times New Roman" w:hAnsi="Times New Roman" w:cs="Times New Roman"/>
+                <w:sz w:val="24"/>
+                <w:szCs w:val="24"/>
+              </w:rPr>
+            </w:pPr>
+            <w:r>
+              <w:rPr>
+                <w:rFonts w:ascii="Times New Roman" w:hAnsi="Times New Roman" w:cs="Times New Roman"/>
+                <w:sz w:val="24"/>
+                <w:szCs w:val="24"/>
+              </w:rPr>
+              <w:t>N</w:t>
+            </w:r>
+          </w:p>
+        </w:tc>
+        <w:tc>
+          <w:tcPr>
+            <w:tcW w:w="2394" w:type="dxa"/>
+          </w:tcPr>
+          <w:p>
+            <w:pPr>
+              <w:rPr>
+                <w:rFonts w:ascii="Times New Roman" w:hAnsi="Times New Roman" w:cs="Times New Roman"/>
+                <w:sz w:val="24"/>
+                <w:szCs w:val="24"/>
+              </w:rPr>
+            </w:pPr>
+          </w:p>
+        </w:tc>
+      </w:tr>
+      <w:tr>
+        <w:tc>
+          <w:tcPr>
+            <w:tcW w:w="648" w:type="dxa"/>
+          </w:tcPr>
+          <w:p>
+            <w:pPr>
+              <w:rPr>
+                <w:rFonts w:ascii="Times New Roman" w:hAnsi="Times New Roman" w:cs="Times New Roman"/>
+                <w:sz w:val="24"/>
+                <w:szCs w:val="24"/>
+              </w:rPr>
+            </w:pPr>
+            <w:r>
+              <w:rPr>
+                <w:rFonts w:ascii="Times New Roman" w:hAnsi="Times New Roman" w:cs="Times New Roman"/>
+                <w:sz w:val="24"/>
+                <w:szCs w:val="24"/>
+              </w:rPr>
+              <w:t>4</w:t>
+            </w:r>
+          </w:p>
+        </w:tc>
+        <w:tc>
+          <w:tcPr>
+            <w:tcW w:w="4140" w:type="dxa"/>
+          </w:tcPr>
+          <w:p>
+            <w:pPr>
+              <w:rPr>
+                <w:rFonts w:ascii="Times New Roman" w:hAnsi="Times New Roman" w:cs="Times New Roman"/>
+                <w:sz w:val="24"/>
+                <w:szCs w:val="24"/>
+              </w:rPr>
+            </w:pPr>
+            <w:r>
+              <w:rPr>
+                <w:rFonts w:ascii="Times New Roman" w:hAnsi="Times New Roman" w:cs="Times New Roman"/>
+                <w:sz w:val="24"/>
+                <w:szCs w:val="24"/>
+              </w:rPr>
+              <w:t>Has any and all variables and arrays been properly set up and instantiated?</w:t>
+            </w:r>
+          </w:p>
+        </w:tc>
+        <w:tc>
+          <w:tcPr>
+            <w:tcW w:w="2394" w:type="dxa"/>
+          </w:tcPr>
+          <w:p>
+            <w:pPr>
+              <w:jc w:val="center"/>
+              <w:rPr>
+                <w:rFonts w:ascii="Times New Roman" w:hAnsi="Times New Roman" w:cs="Times New Roman"/>
+                <w:sz w:val="24"/>
+                <w:szCs w:val="24"/>
+              </w:rPr>
+            </w:pPr>
+            <w:r>
+              <w:rPr>
+                <w:rFonts w:ascii="Times New Roman" w:hAnsi="Times New Roman" w:cs="Times New Roman"/>
+                <w:sz w:val="24"/>
+                <w:szCs w:val="24"/>
+              </w:rPr>
+              <w:t>Y</w:t>
+            </w:r>
+          </w:p>
+        </w:tc>
+        <w:tc>
+          <w:tcPr>
+            <w:tcW w:w="2394" w:type="dxa"/>
+          </w:tcPr>
+          <w:p>
+            <w:pPr>
+              <w:rPr>
+                <w:rFonts w:ascii="Times New Roman" w:hAnsi="Times New Roman" w:cs="Times New Roman"/>
+                <w:sz w:val="24"/>
+                <w:szCs w:val="24"/>
+              </w:rPr>
+            </w:pPr>
+          </w:p>
+        </w:tc>
+      </w:tr>
+      <w:tr>
+        <w:tc>
+          <w:tcPr>
+            <w:tcW w:w="648" w:type="dxa"/>
+          </w:tcPr>
+          <w:p>
+            <w:pPr>
+              <w:rPr>
+                <w:rFonts w:ascii="Times New Roman" w:hAnsi="Times New Roman" w:cs="Times New Roman"/>
+                <w:sz w:val="24"/>
+                <w:szCs w:val="24"/>
+              </w:rPr>
+            </w:pPr>
+            <w:r>
+              <w:rPr>
+                <w:rFonts w:ascii="Times New Roman" w:hAnsi="Times New Roman" w:cs="Times New Roman"/>
+                <w:sz w:val="24"/>
+                <w:szCs w:val="24"/>
+              </w:rPr>
+              <w:t>5</w:t>
+            </w:r>
+          </w:p>
+        </w:tc>
+        <w:tc>
+          <w:tcPr>
+            <w:tcW w:w="4140" w:type="dxa"/>
+          </w:tcPr>
+          <w:p>
+            <w:pPr>
+              <w:rPr>
+                <w:rFonts w:ascii="Times New Roman" w:hAnsi="Times New Roman" w:cs="Times New Roman"/>
+                <w:sz w:val="24"/>
+                <w:szCs w:val="24"/>
+              </w:rPr>
+            </w:pPr>
+            <w:r>
+              <w:rPr>
+                <w:rFonts w:ascii="Times New Roman" w:hAnsi="Times New Roman" w:cs="Times New Roman"/>
+                <w:sz w:val="24"/>
+                <w:szCs w:val="24"/>
+              </w:rPr>
+              <w:t>Are all method return types properly type casted?</w:t>
+            </w:r>
+          </w:p>
+        </w:tc>
+        <w:tc>
+          <w:tcPr>
+            <w:tcW w:w="2394" w:type="dxa"/>
+          </w:tcPr>
+          <w:p>
+            <w:pPr>
+              <w:jc w:val="center"/>
+              <w:rPr>
+                <w:rFonts w:ascii="Times New Roman" w:hAnsi="Times New Roman" w:cs="Times New Roman"/>
+                <w:sz w:val="24"/>
+                <w:szCs w:val="24"/>
+              </w:rPr>
+            </w:pPr>
+            <w:r>
+              <w:rPr>
+                <w:rFonts w:ascii="Times New Roman" w:hAnsi="Times New Roman" w:cs="Times New Roman"/>
+                <w:sz w:val="24"/>
+                <w:szCs w:val="24"/>
+              </w:rPr>
+              <w:t>Y</w:t>
+            </w:r>
+          </w:p>
+        </w:tc>
+        <w:tc>
+          <w:tcPr>
+            <w:tcW w:w="2394" w:type="dxa"/>
+          </w:tcPr>
+          <w:p>
+            <w:pPr>
+              <w:rPr>
+                <w:rFonts w:ascii="Times New Roman" w:hAnsi="Times New Roman" w:cs="Times New Roman"/>
+                <w:sz w:val="24"/>
+                <w:szCs w:val="24"/>
+              </w:rPr>
+            </w:pPr>
+          </w:p>
+        </w:tc>
+      </w:tr>
+      <w:tr>
+        <w:tc>
+          <w:tcPr>
+            <w:tcW w:w="648" w:type="dxa"/>
+          </w:tcPr>
+          <w:p>
+            <w:pPr>
+              <w:rPr>
+                <w:rFonts w:ascii="Times New Roman" w:hAnsi="Times New Roman" w:cs="Times New Roman"/>
+                <w:sz w:val="24"/>
+                <w:szCs w:val="24"/>
+              </w:rPr>
+            </w:pPr>
+            <w:r>
+              <w:rPr>
+                <w:rFonts w:ascii="Times New Roman" w:hAnsi="Times New Roman" w:cs="Times New Roman"/>
+                <w:sz w:val="24"/>
+                <w:szCs w:val="24"/>
+              </w:rPr>
+              <w:t>6</w:t>
+            </w:r>
+          </w:p>
+        </w:tc>
+        <w:tc>
+          <w:tcPr>
+            <w:tcW w:w="4140" w:type="dxa"/>
+          </w:tcPr>
+          <w:p>
+            <w:pPr>
+              <w:rPr>
+                <w:rFonts w:ascii="Times New Roman" w:hAnsi="Times New Roman" w:cs="Times New Roman"/>
+                <w:sz w:val="24"/>
+                <w:szCs w:val="24"/>
+              </w:rPr>
+            </w:pPr>
+            <w:r>
+              <w:rPr>
+                <w:rFonts w:ascii="Times New Roman" w:hAnsi="Times New Roman" w:cs="Times New Roman"/>
+                <w:sz w:val="24"/>
+                <w:szCs w:val="24"/>
+              </w:rPr>
+              <w:t>Are all data types properly typed and/or casted?</w:t>
+            </w:r>
+          </w:p>
+        </w:tc>
+        <w:tc>
+          <w:tcPr>
+            <w:tcW w:w="2394" w:type="dxa"/>
+          </w:tcPr>
+          <w:p>
+            <w:pPr>
+              <w:jc w:val="center"/>
+              <w:rPr>
+                <w:rFonts w:ascii="Times New Roman" w:hAnsi="Times New Roman" w:cs="Times New Roman"/>
+                <w:sz w:val="24"/>
+                <w:szCs w:val="24"/>
+              </w:rPr>
+            </w:pPr>
+            <w:r>
+              <w:rPr>
+                <w:rFonts w:ascii="Times New Roman" w:hAnsi="Times New Roman" w:cs="Times New Roman"/>
+                <w:sz w:val="24"/>
+                <w:szCs w:val="24"/>
+              </w:rPr>
+              <w:t>Y</w:t>
+            </w:r>
+          </w:p>
+        </w:tc>
+        <w:tc>
+          <w:tcPr>
+            <w:tcW w:w="2394" w:type="dxa"/>
+          </w:tcPr>
+          <w:p>
+            <w:pPr>
+              <w:rPr>
+                <w:rFonts w:ascii="Times New Roman" w:hAnsi="Times New Roman" w:cs="Times New Roman"/>
+                <w:sz w:val="24"/>
+                <w:szCs w:val="24"/>
+              </w:rPr>
+            </w:pPr>
+          </w:p>
+        </w:tc>
+      </w:tr>
+      <w:tr>
+        <w:tc>
+          <w:tcPr>
+            <w:tcW w:w="648" w:type="dxa"/>
+          </w:tcPr>
+          <w:p>
+            <w:pPr>
+              <w:rPr>
+                <w:rFonts w:ascii="Times New Roman" w:hAnsi="Times New Roman" w:cs="Times New Roman"/>
+                <w:sz w:val="24"/>
+                <w:szCs w:val="24"/>
+              </w:rPr>
+            </w:pPr>
+          </w:p>
+        </w:tc>
+        <w:tc>
+          <w:tcPr>
+            <w:tcW w:w="4140" w:type="dxa"/>
+          </w:tcPr>
+          <w:p>
+            <w:pPr>
+              <w:pStyle w:val="Heading1"/>
+              <w:outlineLvl w:val="0"/>
+            </w:pPr>
+            <w:bookmarkStart w:id="3" w:name="_Toc354177012"/>
+            <w:r>
+              <w:t>Structure</w:t>
+            </w:r>
+            <w:bookmarkEnd w:id="3"/>
+          </w:p>
+        </w:tc>
+        <w:tc>
+          <w:tcPr>
+            <w:tcW w:w="2394" w:type="dxa"/>
+          </w:tcPr>
+          <w:p>
+            <w:pPr>
+              <w:jc w:val="center"/>
+              <w:rPr>
+                <w:rFonts w:ascii="Times New Roman" w:hAnsi="Times New Roman" w:cs="Times New Roman"/>
+                <w:b/>
+                <w:sz w:val="24"/>
+                <w:szCs w:val="24"/>
+              </w:rPr>
+            </w:pPr>
+            <w:r>
+              <w:rPr>
+                <w:rFonts w:ascii="Times New Roman" w:hAnsi="Times New Roman" w:cs="Times New Roman"/>
+                <w:b/>
+                <w:sz w:val="24"/>
+                <w:szCs w:val="24"/>
+              </w:rPr>
+              <w:t>Y, N, NA</w:t>
+            </w:r>
+          </w:p>
+        </w:tc>
+        <w:tc>
+          <w:tcPr>
+            <w:tcW w:w="2394" w:type="dxa"/>
+          </w:tcPr>
+          <w:p>
+            <w:pPr>
+              <w:jc w:val="center"/>
+              <w:rPr>
+                <w:rFonts w:ascii="Times New Roman" w:hAnsi="Times New Roman" w:cs="Times New Roman"/>
+                <w:b/>
+                <w:sz w:val="24"/>
+                <w:szCs w:val="24"/>
+              </w:rPr>
+            </w:pPr>
+            <w:r>
+              <w:rPr>
+                <w:rFonts w:ascii="Times New Roman" w:hAnsi="Times New Roman" w:cs="Times New Roman"/>
+                <w:b/>
+                <w:sz w:val="24"/>
+                <w:szCs w:val="24"/>
+              </w:rPr>
+              <w:t>Comments</w:t>
+            </w:r>
+          </w:p>
+        </w:tc>
+      </w:tr>
+      <w:tr>
+        <w:tc>
+          <w:tcPr>
+            <w:tcW w:w="648" w:type="dxa"/>
+          </w:tcPr>
+          <w:p>
+            <w:pPr>
+              <w:rPr>
+                <w:rFonts w:ascii="Times New Roman" w:hAnsi="Times New Roman" w:cs="Times New Roman"/>
+                <w:sz w:val="24"/>
+                <w:szCs w:val="24"/>
+              </w:rPr>
+            </w:pPr>
+            <w:r>
+              <w:rPr>
+                <w:rFonts w:ascii="Times New Roman" w:hAnsi="Times New Roman" w:cs="Times New Roman"/>
+                <w:sz w:val="24"/>
+                <w:szCs w:val="24"/>
+              </w:rPr>
+              <w:t>1</w:t>
+            </w:r>
+          </w:p>
+        </w:tc>
+        <w:tc>
+          <w:tcPr>
+            <w:tcW w:w="4140" w:type="dxa"/>
+          </w:tcPr>
+          <w:p>
+            <w:pPr>
+              <w:rPr>
+                <w:rFonts w:ascii="Times New Roman" w:hAnsi="Times New Roman" w:cs="Times New Roman"/>
+                <w:sz w:val="24"/>
+                <w:szCs w:val="24"/>
+              </w:rPr>
+            </w:pPr>
+            <w:r>
+              <w:rPr>
+                <w:rFonts w:ascii="Times New Roman" w:hAnsi="Times New Roman" w:cs="Times New Roman"/>
+                <w:sz w:val="24"/>
+                <w:szCs w:val="24"/>
+              </w:rPr>
+              <w:t xml:space="preserve">Will changes to the class diagrams alter </w:t>
+            </w:r>
+            <w:r>
+              <w:rPr>
+                <w:rFonts w:ascii="Times New Roman" w:hAnsi="Times New Roman" w:cs="Times New Roman"/>
+                <w:sz w:val="24"/>
+                <w:szCs w:val="24"/>
+              </w:rPr>
+              <w:lastRenderedPageBreak/>
+              <w:t>the functionality of the program?</w:t>
+            </w:r>
+          </w:p>
+        </w:tc>
+        <w:tc>
+          <w:tcPr>
+            <w:tcW w:w="2394" w:type="dxa"/>
+          </w:tcPr>
+          <w:p>
+            <w:pPr>
+              <w:jc w:val="center"/>
+              <w:rPr>
+                <w:rFonts w:ascii="Times New Roman" w:hAnsi="Times New Roman" w:cs="Times New Roman"/>
+                <w:sz w:val="24"/>
+                <w:szCs w:val="24"/>
+              </w:rPr>
+            </w:pPr>
+            <w:r>
+              <w:rPr>
+                <w:rFonts w:ascii="Times New Roman" w:hAnsi="Times New Roman" w:cs="Times New Roman"/>
+                <w:sz w:val="24"/>
+                <w:szCs w:val="24"/>
+              </w:rPr>
+              <w:lastRenderedPageBreak/>
+              <w:t>Y</w:t>
+            </w:r>
+          </w:p>
+        </w:tc>
+        <w:tc>
+          <w:tcPr>
+            <w:tcW w:w="2394" w:type="dxa"/>
+          </w:tcPr>
+          <w:p>
+            <w:pPr>
+              <w:rPr>
+                <w:rFonts w:ascii="Times New Roman" w:hAnsi="Times New Roman" w:cs="Times New Roman"/>
+                <w:sz w:val="24"/>
+                <w:szCs w:val="24"/>
+              </w:rPr>
+            </w:pPr>
+            <w:r>
+              <w:rPr>
+                <w:rFonts w:ascii="Times New Roman" w:hAnsi="Times New Roman" w:cs="Times New Roman"/>
+                <w:sz w:val="24"/>
+                <w:szCs w:val="24"/>
+              </w:rPr>
+              <w:t xml:space="preserve">Classes rely on the </w:t>
+            </w:r>
+            <w:r>
+              <w:rPr>
+                <w:rFonts w:ascii="Times New Roman" w:hAnsi="Times New Roman" w:cs="Times New Roman"/>
+                <w:sz w:val="24"/>
+                <w:szCs w:val="24"/>
+              </w:rPr>
+              <w:lastRenderedPageBreak/>
+              <w:t>names listed as functions/methods in the UML. Changing the names would cause other code to fail.</w:t>
+            </w:r>
+          </w:p>
+        </w:tc>
+      </w:tr>
+      <w:tr>
+        <w:tc>
+          <w:tcPr>
+            <w:tcW w:w="648" w:type="dxa"/>
+          </w:tcPr>
+          <w:p>
+            <w:pPr>
+              <w:rPr>
+                <w:rFonts w:ascii="Times New Roman" w:hAnsi="Times New Roman" w:cs="Times New Roman"/>
+                <w:sz w:val="24"/>
+                <w:szCs w:val="24"/>
+              </w:rPr>
+            </w:pPr>
+            <w:r>
+              <w:rPr>
+                <w:rFonts w:ascii="Times New Roman" w:hAnsi="Times New Roman" w:cs="Times New Roman"/>
+                <w:sz w:val="24"/>
+                <w:szCs w:val="24"/>
+              </w:rPr>
               <w:lastRenderedPageBreak/>
               <w:t>2</w:t>
             </w:r>
@@ -2075,52 +3599,53 @@
                 <w:sz w:val="24"/>
                 <w:szCs w:val="24"/>
               </w:rPr>
-              <w:t>Are all class relations properly connect</w:t>
-            </w:r>
-            <w:r>
-              <w:rPr>
-                <w:rFonts w:ascii="Times New Roman" w:hAnsi="Times New Roman" w:cs="Times New Roman"/>
-                <w:sz w:val="24"/>
-                <w:szCs w:val="24"/>
-              </w:rPr>
-              <w:t>ed</w:t>
-            </w:r>
-            <w:r>
-              <w:rPr>
-                <w:rFonts w:ascii="Times New Roman" w:hAnsi="Times New Roman" w:cs="Times New Roman"/>
-                <w:sz w:val="24"/>
-                <w:szCs w:val="24"/>
-              </w:rPr>
-              <w:t>?</w:t>
-            </w:r>
-          </w:p>
-        </w:tc>
-        <w:tc>
-          <w:tcPr>
-            <w:tcW w:w="2394" w:type="dxa"/>
-          </w:tcPr>
-          <w:p>
-            <w:pPr>
-              <w:rPr>
-                <w:rFonts w:ascii="Times New Roman" w:hAnsi="Times New Roman" w:cs="Times New Roman"/>
-                <w:sz w:val="24"/>
-                <w:szCs w:val="24"/>
-              </w:rPr>
-            </w:pPr>
-          </w:p>
-        </w:tc>
-        <w:tc>
-          <w:tcPr>
-            <w:tcW w:w="2394" w:type="dxa"/>
-          </w:tcPr>
-          <w:p>
-            <w:pPr>
-              <w:rPr>
-                <w:rFonts w:ascii="Times New Roman" w:hAnsi="Times New Roman" w:cs="Times New Roman"/>
-                <w:sz w:val="24"/>
-                <w:szCs w:val="24"/>
-              </w:rPr>
-            </w:pPr>
+              <w:t>Will changes to data types within the diagrams cause problems elsewhere?</w:t>
+            </w:r>
+          </w:p>
+        </w:tc>
+        <w:tc>
+          <w:tcPr>
+            <w:tcW w:w="2394" w:type="dxa"/>
+          </w:tcPr>
+          <w:p>
+            <w:pPr>
+              <w:jc w:val="center"/>
+              <w:rPr>
+                <w:rFonts w:ascii="Times New Roman" w:hAnsi="Times New Roman" w:cs="Times New Roman"/>
+                <w:sz w:val="24"/>
+                <w:szCs w:val="24"/>
+              </w:rPr>
+            </w:pPr>
+            <w:r>
+              <w:rPr>
+                <w:rFonts w:ascii="Times New Roman" w:hAnsi="Times New Roman" w:cs="Times New Roman"/>
+                <w:sz w:val="24"/>
+                <w:szCs w:val="24"/>
+              </w:rPr>
+              <w:t>Y</w:t>
+            </w:r>
+          </w:p>
+        </w:tc>
+        <w:tc>
+          <w:tcPr>
+            <w:tcW w:w="2394" w:type="dxa"/>
+          </w:tcPr>
+          <w:p>
+            <w:pPr>
+              <w:rPr>
+                <w:rFonts w:ascii="Times New Roman" w:hAnsi="Times New Roman" w:cs="Times New Roman"/>
+                <w:sz w:val="24"/>
+                <w:szCs w:val="24"/>
+              </w:rPr>
+            </w:pPr>
+            <w:r>
+              <w:rPr>
+                <w:rFonts w:ascii="Times New Roman" w:hAnsi="Times New Roman" w:cs="Times New Roman"/>
+                <w:sz w:val="24"/>
+                <w:szCs w:val="24"/>
+              </w:rPr>
+              <w:t>There is no failsafe explicit type casting because none was necessary.</w:t>
+            </w:r>
           </w:p>
         </w:tc>
       </w:tr>
@@ -2165,22 +3690,31 @@
                 <w:sz w:val="24"/>
                 <w:szCs w:val="24"/>
               </w:rPr>
-              <w:t xml:space="preserve">Has the functions been named appropriately for the processes they will be doing? </w:t>
-            </w:r>
-          </w:p>
-        </w:tc>
-        <w:tc>
-          <w:tcPr>
-            <w:tcW w:w="2394" w:type="dxa"/>
-          </w:tcPr>
-          <w:p>
-            <w:pPr>
-              <w:rPr>
-                <w:rFonts w:ascii="Times New Roman" w:hAnsi="Times New Roman" w:cs="Times New Roman"/>
-                <w:sz w:val="24"/>
-                <w:szCs w:val="24"/>
-              </w:rPr>
-            </w:pPr>
+              <w:t>Will changes in method parameters cause problems elsewhere?</w:t>
+            </w:r>
+          </w:p>
+        </w:tc>
+        <w:tc>
+          <w:tcPr>
+            <w:tcW w:w="2394" w:type="dxa"/>
+          </w:tcPr>
+          <w:p>
+            <w:pPr>
+              <w:jc w:val="center"/>
+              <w:rPr>
+                <w:rFonts w:ascii="Times New Roman" w:hAnsi="Times New Roman" w:cs="Times New Roman"/>
+                <w:sz w:val="24"/>
+                <w:szCs w:val="24"/>
+              </w:rPr>
+            </w:pPr>
+            <w:r>
+              <w:rPr>
+                <w:rFonts w:ascii="Times New Roman" w:hAnsi="Times New Roman" w:cs="Times New Roman"/>
+                <w:sz w:val="24"/>
+                <w:szCs w:val="24"/>
+              </w:rPr>
+              <w:t>Y</w:t>
+            </w:r>
           </w:p>
         </w:tc>
         <w:tc>
@@ -2239,22 +3773,31 @@
                 <w:sz w:val="24"/>
                 <w:szCs w:val="24"/>
               </w:rPr>
-              <w:t>Has the methods been named appropriately for the processes they will be doing?</w:t>
-            </w:r>
-          </w:p>
-        </w:tc>
-        <w:tc>
-          <w:tcPr>
-            <w:tcW w:w="2394" w:type="dxa"/>
-          </w:tcPr>
-          <w:p>
-            <w:pPr>
-              <w:rPr>
-                <w:rFonts w:ascii="Times New Roman" w:hAnsi="Times New Roman" w:cs="Times New Roman"/>
-                <w:sz w:val="24"/>
-                <w:szCs w:val="24"/>
-              </w:rPr>
-            </w:pPr>
+              <w:t>Will any changes possibly result in pointer exceptions?</w:t>
+            </w:r>
+          </w:p>
+        </w:tc>
+        <w:tc>
+          <w:tcPr>
+            <w:tcW w:w="2394" w:type="dxa"/>
+          </w:tcPr>
+          <w:p>
+            <w:pPr>
+              <w:jc w:val="center"/>
+              <w:rPr>
+                <w:rFonts w:ascii="Times New Roman" w:hAnsi="Times New Roman" w:cs="Times New Roman"/>
+                <w:sz w:val="24"/>
+                <w:szCs w:val="24"/>
+              </w:rPr>
+            </w:pPr>
+            <w:r>
+              <w:rPr>
+                <w:rFonts w:ascii="Times New Roman" w:hAnsi="Times New Roman" w:cs="Times New Roman"/>
+                <w:sz w:val="24"/>
+                <w:szCs w:val="24"/>
+              </w:rPr>
+              <w:t>Y</w:t>
+            </w:r>
           </w:p>
         </w:tc>
         <w:tc>
@@ -2285,14 +3828,6 @@
                 <w:szCs w:val="24"/>
               </w:rPr>
             </w:pPr>
-            <w:r>
-              <w:rPr>
-                <w:rFonts w:ascii="Times New Roman" w:hAnsi="Times New Roman" w:cs="Times New Roman"/>
-                <w:sz w:val="24"/>
-                <w:szCs w:val="24"/>
-              </w:rPr>
-              <w:t>5</w:t>
-            </w:r>
           </w:p>
         </w:tc>
         <w:tc>
@@ -2301,48 +3836,64 @@
           </w:tcPr>
           <w:p>
             <w:pPr>
-              <w:rPr>
-                <w:rFonts w:ascii="Times New Roman" w:hAnsi="Times New Roman" w:cs="Times New Roman"/>
-                <w:sz w:val="24"/>
-                <w:szCs w:val="24"/>
-              </w:rPr>
-            </w:pPr>
-            <w:r>
-              <w:rPr>
-                <w:rFonts w:ascii="Times New Roman" w:hAnsi="Times New Roman" w:cs="Times New Roman"/>
-                <w:sz w:val="24"/>
-                <w:szCs w:val="24"/>
-              </w:rPr>
-              <w:t xml:space="preserve">Has the variables been named appropriately for the information they are storing? </w:t>
-            </w:r>
-          </w:p>
-        </w:tc>
-        <w:tc>
-          <w:tcPr>
-            <w:tcW w:w="2394" w:type="dxa"/>
-          </w:tcPr>
-          <w:p>
-            <w:pPr>
-              <w:rPr>
-                <w:rFonts w:ascii="Times New Roman" w:hAnsi="Times New Roman" w:cs="Times New Roman"/>
-                <w:sz w:val="24"/>
-                <w:szCs w:val="24"/>
-              </w:rPr>
-            </w:pPr>
-          </w:p>
-        </w:tc>
-        <w:tc>
-          <w:tcPr>
-            <w:tcW w:w="2394" w:type="dxa"/>
-          </w:tcPr>
-          <w:p>
-            <w:pPr>
-              <w:rPr>
-                <w:rFonts w:ascii="Times New Roman" w:hAnsi="Times New Roman" w:cs="Times New Roman"/>
-                <w:sz w:val="24"/>
-                <w:szCs w:val="24"/>
-              </w:rPr>
-            </w:pPr>
+              <w:pStyle w:val="Heading1"/>
+              <w:outlineLvl w:val="0"/>
+            </w:pPr>
+            <w:bookmarkStart w:id="4" w:name="_Toc354177013"/>
+            <w:r>
+              <w:t>Finalization</w:t>
+            </w:r>
+            <w:bookmarkEnd w:id="4"/>
+          </w:p>
+        </w:tc>
+        <w:tc>
+          <w:tcPr>
+            <w:tcW w:w="2394" w:type="dxa"/>
+          </w:tcPr>
+          <w:p>
+            <w:pPr>
+              <w:jc w:val="center"/>
+              <w:rPr>
+                <w:rFonts w:ascii="Times New Roman" w:hAnsi="Times New Roman" w:cs="Times New Roman"/>
+                <w:b/>
+                <w:sz w:val="24"/>
+                <w:szCs w:val="24"/>
+              </w:rPr>
+            </w:pPr>
+            <w:r>
+              <w:rPr>
+                <w:rFonts w:ascii="Times New Roman" w:hAnsi="Times New Roman" w:cs="Times New Roman"/>
+                <w:b/>
+                <w:sz w:val="24"/>
+                <w:szCs w:val="24"/>
+              </w:rPr>
+              <w:t>Y, N, NA</w:t>
+            </w:r>
+          </w:p>
+        </w:tc>
+        <w:tc>
+          <w:tcPr>
+            <w:tcW w:w="2394" w:type="dxa"/>
+          </w:tcPr>
+          <w:p>
+            <w:pPr>
+              <w:jc w:val="center"/>
+              <w:rPr>
+                <w:rFonts w:ascii="Times New Roman" w:hAnsi="Times New Roman" w:cs="Times New Roman"/>
+                <w:b/>
+                <w:sz w:val="24"/>
+                <w:szCs w:val="24"/>
+              </w:rPr>
+            </w:pPr>
+            <w:r>
+              <w:rPr>
+                <w:rFonts w:ascii="Times New Roman" w:hAnsi="Times New Roman" w:cs="Times New Roman"/>
+                <w:b/>
+                <w:sz w:val="24"/>
+                <w:szCs w:val="24"/>
+              </w:rPr>
+              <w:t>Comments</w:t>
+            </w:r>
           </w:p>
         </w:tc>
       </w:tr>
@@ -2365,7 +3916,7 @@
                 <w:sz w:val="24"/>
                 <w:szCs w:val="24"/>
               </w:rPr>
-              <w:t>6</w:t>
+              <w:t>1</w:t>
             </w:r>
           </w:p>
         </w:tc>
@@ -2387,30 +3938,31 @@
                 <w:sz w:val="24"/>
                 <w:szCs w:val="24"/>
               </w:rPr>
-              <w:t>Have</w:t>
-            </w:r>
-            <w:r>
-              <w:rPr>
-                <w:rFonts w:ascii="Times New Roman" w:hAnsi="Times New Roman" w:cs="Times New Roman"/>
-                <w:sz w:val="24"/>
-                <w:szCs w:val="24"/>
-              </w:rPr>
-              <w:t xml:space="preserve"> professional commenting procedures been followed?</w:t>
-            </w:r>
-          </w:p>
-        </w:tc>
-        <w:tc>
-          <w:tcPr>
-            <w:tcW w:w="2394" w:type="dxa"/>
-          </w:tcPr>
-          <w:p>
-            <w:pPr>
-              <w:rPr>
-                <w:rFonts w:ascii="Times New Roman" w:hAnsi="Times New Roman" w:cs="Times New Roman"/>
-                <w:sz w:val="24"/>
-                <w:szCs w:val="24"/>
-              </w:rPr>
-            </w:pPr>
+              <w:t>Does the design contain appropriate error catching methods?</w:t>
+            </w:r>
+          </w:p>
+        </w:tc>
+        <w:tc>
+          <w:tcPr>
+            <w:tcW w:w="2394" w:type="dxa"/>
+          </w:tcPr>
+          <w:p>
+            <w:pPr>
+              <w:jc w:val="center"/>
+              <w:rPr>
+                <w:rFonts w:ascii="Times New Roman" w:hAnsi="Times New Roman" w:cs="Times New Roman"/>
+                <w:sz w:val="24"/>
+                <w:szCs w:val="24"/>
+              </w:rPr>
+            </w:pPr>
+            <w:r>
+              <w:rPr>
+                <w:rFonts w:ascii="Times New Roman" w:hAnsi="Times New Roman" w:cs="Times New Roman"/>
+                <w:sz w:val="24"/>
+                <w:szCs w:val="24"/>
+              </w:rPr>
+              <w:t>Y</w:t>
+            </w:r>
           </w:p>
         </w:tc>
         <w:tc>
@@ -2447,7 +3999,7 @@
                 <w:sz w:val="24"/>
                 <w:szCs w:val="24"/>
               </w:rPr>
-              <w:t>7</w:t>
+              <w:t>2</w:t>
             </w:r>
           </w:p>
         </w:tc>
@@ -2469,52 +4021,53 @@
                 <w:sz w:val="24"/>
                 <w:szCs w:val="24"/>
               </w:rPr>
-              <w:t>Are all the relationships</w:t>
-            </w:r>
-            <w:r>
-              <w:rPr>
-                <w:rFonts w:ascii="Times New Roman" w:hAnsi="Times New Roman" w:cs="Times New Roman"/>
-                <w:sz w:val="24"/>
-                <w:szCs w:val="24"/>
-              </w:rPr>
-              <w:t xml:space="preserve"> and number of possible instances</w:t>
-            </w:r>
-            <w:r>
-              <w:rPr>
-                <w:rFonts w:ascii="Times New Roman" w:hAnsi="Times New Roman" w:cs="Times New Roman"/>
-                <w:sz w:val="24"/>
-                <w:szCs w:val="24"/>
-              </w:rPr>
-              <w:t xml:space="preserve"> between entities correct?</w:t>
-            </w:r>
-          </w:p>
-        </w:tc>
-        <w:tc>
-          <w:tcPr>
-            <w:tcW w:w="2394" w:type="dxa"/>
-          </w:tcPr>
-          <w:p>
-            <w:pPr>
-              <w:rPr>
-                <w:rFonts w:ascii="Times New Roman" w:hAnsi="Times New Roman" w:cs="Times New Roman"/>
-                <w:sz w:val="24"/>
-                <w:szCs w:val="24"/>
-              </w:rPr>
-            </w:pPr>
-          </w:p>
-        </w:tc>
-        <w:tc>
-          <w:tcPr>
-            <w:tcW w:w="2394" w:type="dxa"/>
-          </w:tcPr>
-          <w:p>
-            <w:pPr>
-              <w:rPr>
-                <w:rFonts w:ascii="Times New Roman" w:hAnsi="Times New Roman" w:cs="Times New Roman"/>
-                <w:sz w:val="24"/>
-                <w:szCs w:val="24"/>
-              </w:rPr>
-            </w:pPr>
+              <w:t>Does the error catching methods provide adequate information to the user on how to resolve the error?</w:t>
+            </w:r>
+          </w:p>
+        </w:tc>
+        <w:tc>
+          <w:tcPr>
+            <w:tcW w:w="2394" w:type="dxa"/>
+          </w:tcPr>
+          <w:p>
+            <w:pPr>
+              <w:jc w:val="center"/>
+              <w:rPr>
+                <w:rFonts w:ascii="Times New Roman" w:hAnsi="Times New Roman" w:cs="Times New Roman"/>
+                <w:sz w:val="24"/>
+                <w:szCs w:val="24"/>
+              </w:rPr>
+            </w:pPr>
+            <w:r>
+              <w:rPr>
+                <w:rFonts w:ascii="Times New Roman" w:hAnsi="Times New Roman" w:cs="Times New Roman"/>
+                <w:sz w:val="24"/>
+                <w:szCs w:val="24"/>
+              </w:rPr>
+              <w:t>Y</w:t>
+            </w:r>
+          </w:p>
+        </w:tc>
+        <w:tc>
+          <w:tcPr>
+            <w:tcW w:w="2394" w:type="dxa"/>
+          </w:tcPr>
+          <w:p>
+            <w:pPr>
+              <w:rPr>
+                <w:rFonts w:ascii="Times New Roman" w:hAnsi="Times New Roman" w:cs="Times New Roman"/>
+                <w:sz w:val="24"/>
+                <w:szCs w:val="24"/>
+              </w:rPr>
+            </w:pPr>
+            <w:r>
+              <w:rPr>
+                <w:rFonts w:ascii="Times New Roman" w:hAnsi="Times New Roman" w:cs="Times New Roman"/>
+                <w:sz w:val="24"/>
+                <w:szCs w:val="24"/>
+              </w:rPr>
+              <w:t>All explained in laymen terms.</w:t>
+            </w:r>
           </w:p>
         </w:tc>
       </w:tr>
@@ -2537,7 +4090,7 @@
                 <w:sz w:val="24"/>
                 <w:szCs w:val="24"/>
               </w:rPr>
-              <w:t>8</w:t>
+              <w:t>3</w:t>
             </w:r>
           </w:p>
         </w:tc>
@@ -2559,36 +4112,53 @@
                 <w:sz w:val="24"/>
                 <w:szCs w:val="24"/>
               </w:rPr>
-              <w:t>Has any core functionality been left out that was outlined in the requirements documentation?</w:t>
-            </w:r>
-          </w:p>
-        </w:tc>
-        <w:tc>
-          <w:tcPr>
-            <w:tcW w:w="2394" w:type="dxa"/>
-          </w:tcPr>
-          <w:p>
-            <w:pPr>
-              <w:rPr>
-                <w:rFonts w:ascii="Times New Roman" w:hAnsi="Times New Roman" w:cs="Times New Roman"/>
-                <w:sz w:val="24"/>
-                <w:szCs w:val="24"/>
-              </w:rPr>
-            </w:pPr>
-          </w:p>
-        </w:tc>
-        <w:tc>
-          <w:tcPr>
-            <w:tcW w:w="2394" w:type="dxa"/>
-          </w:tcPr>
-          <w:p>
-            <w:pPr>
-              <w:rPr>
-                <w:rFonts w:ascii="Times New Roman" w:hAnsi="Times New Roman" w:cs="Times New Roman"/>
-                <w:sz w:val="24"/>
-                <w:szCs w:val="24"/>
-              </w:rPr>
-            </w:pPr>
+              <w:t>Is the design modular enough such that further requirements and design changes are possible?</w:t>
+            </w:r>
+          </w:p>
+        </w:tc>
+        <w:tc>
+          <w:tcPr>
+            <w:tcW w:w="2394" w:type="dxa"/>
+          </w:tcPr>
+          <w:p>
+            <w:pPr>
+              <w:jc w:val="center"/>
+              <w:rPr>
+                <w:rFonts w:ascii="Times New Roman" w:hAnsi="Times New Roman" w:cs="Times New Roman"/>
+                <w:sz w:val="24"/>
+                <w:szCs w:val="24"/>
+              </w:rPr>
+            </w:pPr>
+            <w:r>
+              <w:rPr>
+                <w:rFonts w:ascii="Times New Roman" w:hAnsi="Times New Roman" w:cs="Times New Roman"/>
+                <w:sz w:val="24"/>
+                <w:szCs w:val="24"/>
+              </w:rPr>
+              <w:t>Y</w:t>
+            </w:r>
+          </w:p>
+        </w:tc>
+        <w:tc>
+          <w:tcPr>
+            <w:tcW w:w="2394" w:type="dxa"/>
+          </w:tcPr>
+          <w:p>
+            <w:pPr>
+              <w:rPr>
+                <w:rFonts w:ascii="Times New Roman" w:hAnsi="Times New Roman" w:cs="Times New Roman"/>
+                <w:sz w:val="24"/>
+                <w:szCs w:val="24"/>
+              </w:rPr>
+            </w:pPr>
+            <w:r>
+              <w:rPr>
+                <w:rFonts w:ascii="Times New Roman" w:hAnsi="Times New Roman" w:cs="Times New Roman"/>
+                <w:sz w:val="24"/>
+                <w:szCs w:val="24"/>
+              </w:rPr>
+              <w:t>The program was designed to be later expanded on.</w:t>
+            </w:r>
           </w:p>
         </w:tc>
       </w:tr>
@@ -2605,6 +4175,14 @@
                 <w:szCs w:val="24"/>
               </w:rPr>
             </w:pPr>
+            <w:r>
+              <w:rPr>
+                <w:rFonts w:ascii="Times New Roman" w:hAnsi="Times New Roman" w:cs="Times New Roman"/>
+                <w:sz w:val="24"/>
+                <w:szCs w:val="24"/>
+              </w:rPr>
+              <w:t>4</w:t>
+            </w:r>
           </w:p>
         </w:tc>
         <w:tc>
@@ -2613,13 +4191,20 @@
           </w:tcPr>
           <w:p>
             <w:pPr>
-              <w:pStyle w:val="Heading1"/>
-            </w:pPr>
-            <w:bookmarkStart w:id="2" w:name="_Toc354177011"/>
-            <w:r>
-              <w:t>Variables</w:t>
-            </w:r>
-            <w:bookmarkEnd w:id="2"/>
+              <w:rPr>
+                <w:rFonts w:ascii="Times New Roman" w:hAnsi="Times New Roman" w:cs="Times New Roman"/>
+                <w:sz w:val="24"/>
+                <w:szCs w:val="24"/>
+              </w:rPr>
+            </w:pPr>
+            <w:r>
+              <w:rPr>
+                <w:rFonts w:ascii="Times New Roman" w:hAnsi="Times New Roman" w:cs="Times New Roman"/>
+                <w:sz w:val="24"/>
+                <w:szCs w:val="24"/>
+              </w:rPr>
+              <w:t>Is the design realistic enough such that the development team can complete the tasks in the allotted timeframe?</w:t>
+            </w:r>
           </w:p>
         </w:tc>
         <w:tc>
@@ -2631,45 +4216,32 @@
               <w:jc w:val="center"/>
               <w:rPr>
                 <w:rFonts w:ascii="Times New Roman" w:hAnsi="Times New Roman" w:cs="Times New Roman"/>
-                <w:b/>
-                <w:sz w:val="24"/>
-                <w:szCs w:val="24"/>
-              </w:rPr>
-            </w:pPr>
-            <w:r>
-              <w:rPr>
-                <w:rFonts w:ascii="Times New Roman" w:hAnsi="Times New Roman" w:cs="Times New Roman"/>
-                <w:b/>
-                <w:sz w:val="24"/>
-                <w:szCs w:val="24"/>
-              </w:rPr>
-              <w:t>Y, N, NA</w:t>
-            </w:r>
-          </w:p>
-        </w:tc>
-        <w:tc>
-          <w:tcPr>
-            <w:tcW w:w="2394" w:type="dxa"/>
-          </w:tcPr>
-          <w:p>
-            <w:pPr>
-              <w:jc w:val="center"/>
-              <w:rPr>
-                <w:rFonts w:ascii="Times New Roman" w:hAnsi="Times New Roman" w:cs="Times New Roman"/>
-                <w:b/>
-                <w:sz w:val="24"/>
-                <w:szCs w:val="24"/>
-              </w:rPr>
-            </w:pPr>
-            <w:r>
-              <w:rPr>
-                <w:rFonts w:ascii="Times New Roman" w:hAnsi="Times New Roman" w:cs="Times New Roman"/>
-                <w:b/>
-                <w:sz w:val="24"/>
-                <w:szCs w:val="24"/>
-              </w:rPr>
-              <w:t>Comments</w:t>
-            </w:r>
+                <w:sz w:val="24"/>
+                <w:szCs w:val="24"/>
+              </w:rPr>
+            </w:pPr>
+            <w:r>
+              <w:rPr>
+                <w:rFonts w:ascii="Times New Roman" w:hAnsi="Times New Roman" w:cs="Times New Roman"/>
+                <w:sz w:val="24"/>
+                <w:szCs w:val="24"/>
+              </w:rPr>
+              <w:t>Y</w:t>
+            </w:r>
+          </w:p>
+        </w:tc>
+        <w:tc>
+          <w:tcPr>
+            <w:tcW w:w="2394" w:type="dxa"/>
+          </w:tcPr>
+          <w:p>
+            <w:pPr>
+              <w:rPr>
+                <w:rFonts w:ascii="Times New Roman" w:hAnsi="Times New Roman" w:cs="Times New Roman"/>
+                <w:sz w:val="24"/>
+                <w:szCs w:val="24"/>
+              </w:rPr>
+            </w:pPr>
           </w:p>
         </w:tc>
       </w:tr>
@@ -2692,7 +4264,7 @@
                 <w:sz w:val="24"/>
                 <w:szCs w:val="24"/>
               </w:rPr>
-              <w:t>1</w:t>
+              <w:t>5</w:t>
             </w:r>
           </w:p>
         </w:tc>
@@ -2714,22 +4286,31 @@
                 <w:sz w:val="24"/>
                 <w:szCs w:val="24"/>
               </w:rPr>
-              <w:t>Are there any redundant functions, methods, or variables?</w:t>
-            </w:r>
-          </w:p>
-        </w:tc>
-        <w:tc>
-          <w:tcPr>
-            <w:tcW w:w="2394" w:type="dxa"/>
-          </w:tcPr>
-          <w:p>
-            <w:pPr>
-              <w:rPr>
-                <w:rFonts w:ascii="Times New Roman" w:hAnsi="Times New Roman" w:cs="Times New Roman"/>
-                <w:sz w:val="24"/>
-                <w:szCs w:val="24"/>
-              </w:rPr>
-            </w:pPr>
+              <w:t>Does the design take into account all constraints in which may hinder the functionality of the program?</w:t>
+            </w:r>
+          </w:p>
+        </w:tc>
+        <w:tc>
+          <w:tcPr>
+            <w:tcW w:w="2394" w:type="dxa"/>
+          </w:tcPr>
+          <w:p>
+            <w:pPr>
+              <w:jc w:val="center"/>
+              <w:rPr>
+                <w:rFonts w:ascii="Times New Roman" w:hAnsi="Times New Roman" w:cs="Times New Roman"/>
+                <w:sz w:val="24"/>
+                <w:szCs w:val="24"/>
+              </w:rPr>
+            </w:pPr>
+            <w:r>
+              <w:rPr>
+                <w:rFonts w:ascii="Times New Roman" w:hAnsi="Times New Roman" w:cs="Times New Roman"/>
+                <w:sz w:val="24"/>
+                <w:szCs w:val="24"/>
+              </w:rPr>
+              <w:t>Y</w:t>
+            </w:r>
           </w:p>
         </w:tc>
         <w:tc>
@@ -2766,7 +4347,7 @@
                 <w:sz w:val="24"/>
                 <w:szCs w:val="24"/>
               </w:rPr>
-              <w:t>2</w:t>
+              <w:t>6</w:t>
             </w:r>
           </w:p>
         </w:tc>
@@ -2788,36 +4369,61 @@
                 <w:sz w:val="24"/>
                 <w:szCs w:val="24"/>
               </w:rPr>
-              <w:t>Are any variables hard-coded?</w:t>
-            </w:r>
-          </w:p>
-        </w:tc>
-        <w:tc>
-          <w:tcPr>
-            <w:tcW w:w="2394" w:type="dxa"/>
-          </w:tcPr>
-          <w:p>
-            <w:pPr>
-              <w:rPr>
-                <w:rFonts w:ascii="Times New Roman" w:hAnsi="Times New Roman" w:cs="Times New Roman"/>
-                <w:sz w:val="24"/>
-                <w:szCs w:val="24"/>
-              </w:rPr>
-            </w:pPr>
-          </w:p>
-        </w:tc>
-        <w:tc>
-          <w:tcPr>
-            <w:tcW w:w="2394" w:type="dxa"/>
-          </w:tcPr>
-          <w:p>
-            <w:pPr>
-              <w:rPr>
-                <w:rFonts w:ascii="Times New Roman" w:hAnsi="Times New Roman" w:cs="Times New Roman"/>
-                <w:sz w:val="24"/>
-                <w:szCs w:val="24"/>
-              </w:rPr>
-            </w:pPr>
+              <w:t>Does the design ensure optimized usage and flow for the user?</w:t>
+            </w:r>
+          </w:p>
+        </w:tc>
+        <w:tc>
+          <w:tcPr>
+            <w:tcW w:w="2394" w:type="dxa"/>
+          </w:tcPr>
+          <w:p>
+            <w:pPr>
+              <w:jc w:val="center"/>
+              <w:rPr>
+                <w:rFonts w:ascii="Times New Roman" w:hAnsi="Times New Roman" w:cs="Times New Roman"/>
+                <w:sz w:val="24"/>
+                <w:szCs w:val="24"/>
+              </w:rPr>
+            </w:pPr>
+            <w:r>
+              <w:rPr>
+                <w:rFonts w:ascii="Times New Roman" w:hAnsi="Times New Roman" w:cs="Times New Roman"/>
+                <w:sz w:val="24"/>
+                <w:szCs w:val="24"/>
+              </w:rPr>
+              <w:t>Y</w:t>
+            </w:r>
+          </w:p>
+        </w:tc>
+        <w:tc>
+          <w:tcPr>
+            <w:tcW w:w="2394" w:type="dxa"/>
+          </w:tcPr>
+          <w:p>
+            <w:pPr>
+              <w:rPr>
+                <w:rFonts w:ascii="Times New Roman" w:hAnsi="Times New Roman" w:cs="Times New Roman"/>
+                <w:sz w:val="24"/>
+                <w:szCs w:val="24"/>
+              </w:rPr>
+            </w:pPr>
+            <w:r>
+              <w:rPr>
+                <w:rFonts w:ascii="Times New Roman" w:hAnsi="Times New Roman" w:cs="Times New Roman"/>
+                <w:sz w:val="24"/>
+                <w:szCs w:val="24"/>
+              </w:rPr>
+              <w:t>Everything</w:t>
+            </w:r>
+            <w:r>
+              <w:rPr>
+                <w:rFonts w:ascii="Times New Roman" w:hAnsi="Times New Roman" w:cs="Times New Roman"/>
+                <w:sz w:val="24"/>
+                <w:szCs w:val="24"/>
+              </w:rPr>
+              <w:t xml:space="preserve"> was kept as simple as possible.</w:t>
+            </w:r>
           </w:p>
         </w:tc>
       </w:tr>
@@ -2840,7 +4446,7 @@
                 <w:sz w:val="24"/>
                 <w:szCs w:val="24"/>
               </w:rPr>
-              <w:t>3</w:t>
+              <w:t>7</w:t>
             </w:r>
           </w:p>
         </w:tc>
@@ -2862,22 +4468,31 @@
                 <w:sz w:val="24"/>
                 <w:szCs w:val="24"/>
               </w:rPr>
-              <w:t>If hard-coded variables exist, if they are changed will they deter the program from functioning properly?</w:t>
-            </w:r>
-          </w:p>
-        </w:tc>
-        <w:tc>
-          <w:tcPr>
-            <w:tcW w:w="2394" w:type="dxa"/>
-          </w:tcPr>
-          <w:p>
-            <w:pPr>
-              <w:rPr>
-                <w:rFonts w:ascii="Times New Roman" w:hAnsi="Times New Roman" w:cs="Times New Roman"/>
-                <w:sz w:val="24"/>
-                <w:szCs w:val="24"/>
-              </w:rPr>
-            </w:pPr>
+              <w:t>Does the design logically flow from one process/step to the next?</w:t>
+            </w:r>
+          </w:p>
+        </w:tc>
+        <w:tc>
+          <w:tcPr>
+            <w:tcW w:w="2394" w:type="dxa"/>
+          </w:tcPr>
+          <w:p>
+            <w:pPr>
+              <w:jc w:val="center"/>
+              <w:rPr>
+                <w:rFonts w:ascii="Times New Roman" w:hAnsi="Times New Roman" w:cs="Times New Roman"/>
+                <w:sz w:val="24"/>
+                <w:szCs w:val="24"/>
+              </w:rPr>
+            </w:pPr>
+            <w:r>
+              <w:rPr>
+                <w:rFonts w:ascii="Times New Roman" w:hAnsi="Times New Roman" w:cs="Times New Roman"/>
+                <w:sz w:val="24"/>
+                <w:szCs w:val="24"/>
+              </w:rPr>
+              <w:t>Y</w:t>
+            </w:r>
           </w:p>
         </w:tc>
         <w:tc>
@@ -2914,7 +4529,7 @@
                 <w:sz w:val="24"/>
                 <w:szCs w:val="24"/>
               </w:rPr>
-              <w:t>4</w:t>
+              <w:t>8</w:t>
             </w:r>
           </w:p>
         </w:tc>
@@ -2936,36 +4551,53 @@
                 <w:sz w:val="24"/>
                 <w:szCs w:val="24"/>
               </w:rPr>
-              <w:t>Has any and all variables and arrays been properly set up and instantiated?</w:t>
-            </w:r>
-          </w:p>
-        </w:tc>
-        <w:tc>
-          <w:tcPr>
-            <w:tcW w:w="2394" w:type="dxa"/>
-          </w:tcPr>
-          <w:p>
-            <w:pPr>
-              <w:rPr>
-                <w:rFonts w:ascii="Times New Roman" w:hAnsi="Times New Roman" w:cs="Times New Roman"/>
-                <w:sz w:val="24"/>
-                <w:szCs w:val="24"/>
-              </w:rPr>
-            </w:pPr>
-          </w:p>
-        </w:tc>
-        <w:tc>
-          <w:tcPr>
-            <w:tcW w:w="2394" w:type="dxa"/>
-          </w:tcPr>
-          <w:p>
-            <w:pPr>
-              <w:rPr>
-                <w:rFonts w:ascii="Times New Roman" w:hAnsi="Times New Roman" w:cs="Times New Roman"/>
-                <w:sz w:val="24"/>
-                <w:szCs w:val="24"/>
-              </w:rPr>
-            </w:pPr>
+              <w:t>Does the design and layout of the animations match the requirements?</w:t>
+            </w:r>
+          </w:p>
+        </w:tc>
+        <w:tc>
+          <w:tcPr>
+            <w:tcW w:w="2394" w:type="dxa"/>
+          </w:tcPr>
+          <w:p>
+            <w:pPr>
+              <w:jc w:val="center"/>
+              <w:rPr>
+                <w:rFonts w:ascii="Times New Roman" w:hAnsi="Times New Roman" w:cs="Times New Roman"/>
+                <w:sz w:val="24"/>
+                <w:szCs w:val="24"/>
+              </w:rPr>
+            </w:pPr>
+            <w:r>
+              <w:rPr>
+                <w:rFonts w:ascii="Times New Roman" w:hAnsi="Times New Roman" w:cs="Times New Roman"/>
+                <w:sz w:val="24"/>
+                <w:szCs w:val="24"/>
+              </w:rPr>
+              <w:t>Y</w:t>
+            </w:r>
+          </w:p>
+        </w:tc>
+        <w:tc>
+          <w:tcPr>
+            <w:tcW w:w="2394" w:type="dxa"/>
+          </w:tcPr>
+          <w:p>
+            <w:pPr>
+              <w:rPr>
+                <w:rFonts w:ascii="Times New Roman" w:hAnsi="Times New Roman" w:cs="Times New Roman"/>
+                <w:sz w:val="24"/>
+                <w:szCs w:val="24"/>
+              </w:rPr>
+            </w:pPr>
+            <w:r>
+              <w:rPr>
+                <w:rFonts w:ascii="Times New Roman" w:hAnsi="Times New Roman" w:cs="Times New Roman"/>
+                <w:sz w:val="24"/>
+                <w:szCs w:val="24"/>
+              </w:rPr>
+              <w:t>(except the higher end 'Simpsons' style graphics.</w:t>
+            </w:r>
           </w:p>
         </w:tc>
       </w:tr>
@@ -2988,7 +4620,7 @@
                 <w:sz w:val="24"/>
                 <w:szCs w:val="24"/>
               </w:rPr>
-              <w:t>5</w:t>
+              <w:t>9</w:t>
             </w:r>
           </w:p>
         </w:tc>
@@ -3010,141 +4642,8 @@
                 <w:sz w:val="24"/>
                 <w:szCs w:val="24"/>
               </w:rPr>
-              <w:t>Are all method return types properly type casted?</w:t>
-            </w:r>
-          </w:p>
-        </w:tc>
-        <w:tc>
-          <w:tcPr>
-            <w:tcW w:w="2394" w:type="dxa"/>
-          </w:tcPr>
-          <w:p>
-            <w:pPr>
-              <w:rPr>
-                <w:rFonts w:ascii="Times New Roman" w:hAnsi="Times New Roman" w:cs="Times New Roman"/>
-                <w:sz w:val="24"/>
-                <w:szCs w:val="24"/>
-              </w:rPr>
-            </w:pPr>
-          </w:p>
-        </w:tc>
-        <w:tc>
-          <w:tcPr>
-            <w:tcW w:w="2394" w:type="dxa"/>
-          </w:tcPr>
-          <w:p>
-            <w:pPr>
-              <w:rPr>
-                <w:rFonts w:ascii="Times New Roman" w:hAnsi="Times New Roman" w:cs="Times New Roman"/>
-                <w:sz w:val="24"/>
-                <w:szCs w:val="24"/>
-              </w:rPr>
-            </w:pPr>
-          </w:p>
-        </w:tc>
-      </w:tr>
-      <w:tr>
-        <w:tc>
-          <w:tcPr>
-            <w:tcW w:w="648" w:type="dxa"/>
-          </w:tcPr>
-          <w:p>
-            <w:pPr>
-              <w:rPr>
-                <w:rFonts w:ascii="Times New Roman" w:hAnsi="Times New Roman" w:cs="Times New Roman"/>
-                <w:sz w:val="24"/>
-                <w:szCs w:val="24"/>
-              </w:rPr>
-            </w:pPr>
-            <w:r>
-              <w:rPr>
-                <w:rFonts w:ascii="Times New Roman" w:hAnsi="Times New Roman" w:cs="Times New Roman"/>
-                <w:sz w:val="24"/>
-                <w:szCs w:val="24"/>
-              </w:rPr>
-              <w:t>6</w:t>
-            </w:r>
-          </w:p>
-        </w:tc>
-        <w:tc>
-          <w:tcPr>
-            <w:tcW w:w="4140" w:type="dxa"/>
-          </w:tcPr>
-          <w:p>
-            <w:pPr>
-              <w:rPr>
-                <w:rFonts w:ascii="Times New Roman" w:hAnsi="Times New Roman" w:cs="Times New Roman"/>
-                <w:sz w:val="24"/>
-                <w:szCs w:val="24"/>
-              </w:rPr>
-            </w:pPr>
-            <w:r>
-              <w:rPr>
-                <w:rFonts w:ascii="Times New Roman" w:hAnsi="Times New Roman" w:cs="Times New Roman"/>
-                <w:sz w:val="24"/>
-                <w:szCs w:val="24"/>
-              </w:rPr>
-              <w:t>Are all data types properly typed and/or casted?</w:t>
-            </w:r>
-          </w:p>
-        </w:tc>
-        <w:tc>
-          <w:tcPr>
-            <w:tcW w:w="2394" w:type="dxa"/>
-          </w:tcPr>
-          <w:p>
-            <w:pPr>
-              <w:rPr>
-                <w:rFonts w:ascii="Times New Roman" w:hAnsi="Times New Roman" w:cs="Times New Roman"/>
-                <w:sz w:val="24"/>
-                <w:szCs w:val="24"/>
-              </w:rPr>
-            </w:pPr>
-          </w:p>
-        </w:tc>
-        <w:tc>
-          <w:tcPr>
-            <w:tcW w:w="2394" w:type="dxa"/>
-          </w:tcPr>
-          <w:p>
-            <w:pPr>
-              <w:rPr>
-                <w:rFonts w:ascii="Times New Roman" w:hAnsi="Times New Roman" w:cs="Times New Roman"/>
-                <w:sz w:val="24"/>
-                <w:szCs w:val="24"/>
-              </w:rPr>
-            </w:pPr>
-          </w:p>
-        </w:tc>
-      </w:tr>
-      <w:tr>
-        <w:tc>
-          <w:tcPr>
-            <w:tcW w:w="648" w:type="dxa"/>
-          </w:tcPr>
-          <w:p>
-            <w:pPr>
-              <w:rPr>
-                <w:rFonts w:ascii="Times New Roman" w:hAnsi="Times New Roman" w:cs="Times New Roman"/>
-                <w:sz w:val="24"/>
-                <w:szCs w:val="24"/>
-              </w:rPr>
-            </w:pPr>
-          </w:p>
-        </w:tc>
-        <w:tc>
-          <w:tcPr>
-            <w:tcW w:w="4140" w:type="dxa"/>
-          </w:tcPr>
-          <w:p>
-            <w:pPr>
-              <w:pStyle w:val="Heading1"/>
-            </w:pPr>
-            <w:bookmarkStart w:id="3" w:name="_Toc354177012"/>
-            <w:r>
-              <w:t>Structure</w:t>
-            </w:r>
-            <w:bookmarkEnd w:id="3"/>
+              <w:t>Are all options for the user to perform from the SRS document accounted for?</w:t>
+            </w:r>
           </w:p>
         </w:tc>
         <w:tc>
@@ -3156,1097 +4655,40 @@
               <w:jc w:val="center"/>
               <w:rPr>
                 <w:rFonts w:ascii="Times New Roman" w:hAnsi="Times New Roman" w:cs="Times New Roman"/>
-                <w:b/>
-                <w:sz w:val="24"/>
-                <w:szCs w:val="24"/>
-              </w:rPr>
-            </w:pPr>
-            <w:r>
-              <w:rPr>
-                <w:rFonts w:ascii="Times New Roman" w:hAnsi="Times New Roman" w:cs="Times New Roman"/>
-                <w:b/>
-                <w:sz w:val="24"/>
-                <w:szCs w:val="24"/>
-              </w:rPr>
-              <w:t>Y, N, NA</w:t>
-            </w:r>
-          </w:p>
-        </w:tc>
-        <w:tc>
-          <w:tcPr>
-            <w:tcW w:w="2394" w:type="dxa"/>
-          </w:tcPr>
-          <w:p>
-            <w:pPr>
-              <w:jc w:val="center"/>
-              <w:rPr>
-                <w:rFonts w:ascii="Times New Roman" w:hAnsi="Times New Roman" w:cs="Times New Roman"/>
-                <w:b/>
-                <w:sz w:val="24"/>
-                <w:szCs w:val="24"/>
-              </w:rPr>
-            </w:pPr>
-            <w:r>
-              <w:rPr>
-                <w:rFonts w:ascii="Times New Roman" w:hAnsi="Times New Roman" w:cs="Times New Roman"/>
-                <w:b/>
-                <w:sz w:val="24"/>
-                <w:szCs w:val="24"/>
-              </w:rPr>
-              <w:t>Comments</w:t>
-            </w:r>
-          </w:p>
-        </w:tc>
-      </w:tr>
-      <w:tr>
-        <w:tc>
-          <w:tcPr>
-            <w:tcW w:w="648" w:type="dxa"/>
-          </w:tcPr>
-          <w:p>
-            <w:pPr>
-              <w:rPr>
-                <w:rFonts w:ascii="Times New Roman" w:hAnsi="Times New Roman" w:cs="Times New Roman"/>
-                <w:sz w:val="24"/>
-                <w:szCs w:val="24"/>
-              </w:rPr>
-            </w:pPr>
-            <w:r>
-              <w:rPr>
-                <w:rFonts w:ascii="Times New Roman" w:hAnsi="Times New Roman" w:cs="Times New Roman"/>
-                <w:sz w:val="24"/>
-                <w:szCs w:val="24"/>
-              </w:rPr>
-              <w:t>1</w:t>
-            </w:r>
-          </w:p>
-        </w:tc>
-        <w:tc>
-          <w:tcPr>
-            <w:tcW w:w="4140" w:type="dxa"/>
-          </w:tcPr>
-          <w:p>
-            <w:pPr>
-              <w:rPr>
-                <w:rFonts w:ascii="Times New Roman" w:hAnsi="Times New Roman" w:cs="Times New Roman"/>
-                <w:sz w:val="24"/>
-                <w:szCs w:val="24"/>
-              </w:rPr>
-            </w:pPr>
-            <w:r>
-              <w:rPr>
-                <w:rFonts w:ascii="Times New Roman" w:hAnsi="Times New Roman" w:cs="Times New Roman"/>
-                <w:sz w:val="24"/>
-                <w:szCs w:val="24"/>
-              </w:rPr>
-              <w:t>Will changes to the class diagrams alter the functionality of the program?</w:t>
-            </w:r>
-          </w:p>
-        </w:tc>
-        <w:tc>
-          <w:tcPr>
-            <w:tcW w:w="2394" w:type="dxa"/>
-          </w:tcPr>
-          <w:p>
-            <w:pPr>
-              <w:rPr>
-                <w:rFonts w:ascii="Times New Roman" w:hAnsi="Times New Roman" w:cs="Times New Roman"/>
-                <w:sz w:val="24"/>
-                <w:szCs w:val="24"/>
-              </w:rPr>
-            </w:pPr>
-          </w:p>
-        </w:tc>
-        <w:tc>
-          <w:tcPr>
-            <w:tcW w:w="2394" w:type="dxa"/>
-          </w:tcPr>
-          <w:p>
-            <w:pPr>
-              <w:rPr>
-                <w:rFonts w:ascii="Times New Roman" w:hAnsi="Times New Roman" w:cs="Times New Roman"/>
-                <w:sz w:val="24"/>
-                <w:szCs w:val="24"/>
-              </w:rPr>
-            </w:pPr>
-          </w:p>
-        </w:tc>
-      </w:tr>
-      <w:tr>
-        <w:tc>
-          <w:tcPr>
-            <w:tcW w:w="648" w:type="dxa"/>
-          </w:tcPr>
-          <w:p>
-            <w:pPr>
-              <w:rPr>
-                <w:rFonts w:ascii="Times New Roman" w:hAnsi="Times New Roman" w:cs="Times New Roman"/>
-                <w:sz w:val="24"/>
-                <w:szCs w:val="24"/>
-              </w:rPr>
-            </w:pPr>
-            <w:r>
-              <w:rPr>
-                <w:rFonts w:ascii="Times New Roman" w:hAnsi="Times New Roman" w:cs="Times New Roman"/>
-                <w:sz w:val="24"/>
-                <w:szCs w:val="24"/>
-              </w:rPr>
-              <w:t>2</w:t>
-            </w:r>
-          </w:p>
-        </w:tc>
-        <w:tc>
-          <w:tcPr>
-            <w:tcW w:w="4140" w:type="dxa"/>
-          </w:tcPr>
-          <w:p>
-            <w:pPr>
-              <w:rPr>
-                <w:rFonts w:ascii="Times New Roman" w:hAnsi="Times New Roman" w:cs="Times New Roman"/>
-                <w:sz w:val="24"/>
-                <w:szCs w:val="24"/>
-              </w:rPr>
-            </w:pPr>
-            <w:r>
-              <w:rPr>
-                <w:rFonts w:ascii="Times New Roman" w:hAnsi="Times New Roman" w:cs="Times New Roman"/>
-                <w:sz w:val="24"/>
-                <w:szCs w:val="24"/>
-              </w:rPr>
-              <w:t>Will changes to data types within the diagrams cause problems elsewhere?</w:t>
-            </w:r>
-          </w:p>
-        </w:tc>
-        <w:tc>
-          <w:tcPr>
-            <w:tcW w:w="2394" w:type="dxa"/>
-          </w:tcPr>
-          <w:p>
-            <w:pPr>
-              <w:rPr>
-                <w:rFonts w:ascii="Times New Roman" w:hAnsi="Times New Roman" w:cs="Times New Roman"/>
-                <w:sz w:val="24"/>
-                <w:szCs w:val="24"/>
-              </w:rPr>
-            </w:pPr>
-          </w:p>
-        </w:tc>
-        <w:tc>
-          <w:tcPr>
-            <w:tcW w:w="2394" w:type="dxa"/>
-          </w:tcPr>
-          <w:p>
-            <w:pPr>
-              <w:rPr>
-                <w:rFonts w:ascii="Times New Roman" w:hAnsi="Times New Roman" w:cs="Times New Roman"/>
-                <w:sz w:val="24"/>
-                <w:szCs w:val="24"/>
-              </w:rPr>
-            </w:pPr>
-          </w:p>
-        </w:tc>
-      </w:tr>
-      <w:tr>
-        <w:tc>
-          <w:tcPr>
-            <w:tcW w:w="648" w:type="dxa"/>
-          </w:tcPr>
-          <w:p>
-            <w:pPr>
-              <w:rPr>
-                <w:rFonts w:ascii="Times New Roman" w:hAnsi="Times New Roman" w:cs="Times New Roman"/>
-                <w:sz w:val="24"/>
-                <w:szCs w:val="24"/>
-              </w:rPr>
-            </w:pPr>
-            <w:r>
-              <w:rPr>
-                <w:rFonts w:ascii="Times New Roman" w:hAnsi="Times New Roman" w:cs="Times New Roman"/>
-                <w:sz w:val="24"/>
-                <w:szCs w:val="24"/>
-              </w:rPr>
-              <w:t>3</w:t>
-            </w:r>
-          </w:p>
-        </w:tc>
-        <w:tc>
-          <w:tcPr>
-            <w:tcW w:w="4140" w:type="dxa"/>
-          </w:tcPr>
-          <w:p>
-            <w:pPr>
-              <w:rPr>
-                <w:rFonts w:ascii="Times New Roman" w:hAnsi="Times New Roman" w:cs="Times New Roman"/>
-                <w:sz w:val="24"/>
-                <w:szCs w:val="24"/>
-              </w:rPr>
-            </w:pPr>
-            <w:r>
-              <w:rPr>
-                <w:rFonts w:ascii="Times New Roman" w:hAnsi="Times New Roman" w:cs="Times New Roman"/>
-                <w:sz w:val="24"/>
-                <w:szCs w:val="24"/>
-              </w:rPr>
-              <w:t>Will changes in method parameters cause problems elsewhere?</w:t>
-            </w:r>
-          </w:p>
-        </w:tc>
-        <w:tc>
-          <w:tcPr>
-            <w:tcW w:w="2394" w:type="dxa"/>
-          </w:tcPr>
-          <w:p>
-            <w:pPr>
-              <w:rPr>
-                <w:rFonts w:ascii="Times New Roman" w:hAnsi="Times New Roman" w:cs="Times New Roman"/>
-                <w:sz w:val="24"/>
-                <w:szCs w:val="24"/>
-              </w:rPr>
-            </w:pPr>
-          </w:p>
-        </w:tc>
-        <w:tc>
-          <w:tcPr>
-            <w:tcW w:w="2394" w:type="dxa"/>
-          </w:tcPr>
-          <w:p>
-            <w:pPr>
-              <w:rPr>
-                <w:rFonts w:ascii="Times New Roman" w:hAnsi="Times New Roman" w:cs="Times New Roman"/>
-                <w:sz w:val="24"/>
-                <w:szCs w:val="24"/>
-              </w:rPr>
-            </w:pPr>
-          </w:p>
-        </w:tc>
-      </w:tr>
-      <w:tr>
-        <w:tc>
-          <w:tcPr>
-            <w:tcW w:w="648" w:type="dxa"/>
-          </w:tcPr>
-          <w:p>
-            <w:pPr>
-              <w:rPr>
-                <w:rFonts w:ascii="Times New Roman" w:hAnsi="Times New Roman" w:cs="Times New Roman"/>
-                <w:sz w:val="24"/>
-                <w:szCs w:val="24"/>
-              </w:rPr>
-            </w:pPr>
-            <w:r>
-              <w:rPr>
-                <w:rFonts w:ascii="Times New Roman" w:hAnsi="Times New Roman" w:cs="Times New Roman"/>
-                <w:sz w:val="24"/>
-                <w:szCs w:val="24"/>
-              </w:rPr>
-              <w:t>4</w:t>
-            </w:r>
-          </w:p>
-        </w:tc>
-        <w:tc>
-          <w:tcPr>
-            <w:tcW w:w="4140" w:type="dxa"/>
-          </w:tcPr>
-          <w:p>
-            <w:pPr>
-              <w:rPr>
-                <w:rFonts w:ascii="Times New Roman" w:hAnsi="Times New Roman" w:cs="Times New Roman"/>
-                <w:sz w:val="24"/>
-                <w:szCs w:val="24"/>
-              </w:rPr>
-            </w:pPr>
-            <w:r>
-              <w:rPr>
-                <w:rFonts w:ascii="Times New Roman" w:hAnsi="Times New Roman" w:cs="Times New Roman"/>
-                <w:sz w:val="24"/>
-                <w:szCs w:val="24"/>
-              </w:rPr>
-              <w:t xml:space="preserve">Will any changes possibly result in </w:t>
-            </w:r>
-            <w:r>
-              <w:rPr>
-                <w:rFonts w:ascii="Times New Roman" w:hAnsi="Times New Roman" w:cs="Times New Roman"/>
-                <w:sz w:val="24"/>
-                <w:szCs w:val="24"/>
-              </w:rPr>
-              <w:lastRenderedPageBreak/>
-              <w:t>pointer exceptions?</w:t>
-            </w:r>
-          </w:p>
-        </w:tc>
-        <w:tc>
-          <w:tcPr>
-            <w:tcW w:w="2394" w:type="dxa"/>
-          </w:tcPr>
-          <w:p>
-            <w:pPr>
-              <w:rPr>
-                <w:rFonts w:ascii="Times New Roman" w:hAnsi="Times New Roman" w:cs="Times New Roman"/>
-                <w:sz w:val="24"/>
-                <w:szCs w:val="24"/>
-              </w:rPr>
-            </w:pPr>
-          </w:p>
-        </w:tc>
-        <w:tc>
-          <w:tcPr>
-            <w:tcW w:w="2394" w:type="dxa"/>
-          </w:tcPr>
-          <w:p>
-            <w:pPr>
-              <w:rPr>
-                <w:rFonts w:ascii="Times New Roman" w:hAnsi="Times New Roman" w:cs="Times New Roman"/>
-                <w:sz w:val="24"/>
-                <w:szCs w:val="24"/>
-              </w:rPr>
-            </w:pPr>
-          </w:p>
-        </w:tc>
-      </w:tr>
-      <w:tr>
-        <w:tc>
-          <w:tcPr>
-            <w:tcW w:w="648" w:type="dxa"/>
-          </w:tcPr>
-          <w:p>
-            <w:pPr>
-              <w:rPr>
-                <w:rFonts w:ascii="Times New Roman" w:hAnsi="Times New Roman" w:cs="Times New Roman"/>
-                <w:sz w:val="24"/>
-                <w:szCs w:val="24"/>
-              </w:rPr>
-            </w:pPr>
-          </w:p>
-        </w:tc>
-        <w:tc>
-          <w:tcPr>
-            <w:tcW w:w="4140" w:type="dxa"/>
-          </w:tcPr>
-          <w:p>
-            <w:pPr>
-              <w:pStyle w:val="Heading1"/>
-            </w:pPr>
-            <w:bookmarkStart w:id="4" w:name="_Toc354177013"/>
-            <w:r>
-              <w:t>Finalization</w:t>
-            </w:r>
-            <w:bookmarkEnd w:id="4"/>
-          </w:p>
-        </w:tc>
-        <w:tc>
-          <w:tcPr>
-            <w:tcW w:w="2394" w:type="dxa"/>
-          </w:tcPr>
-          <w:p>
-            <w:pPr>
-              <w:jc w:val="center"/>
-              <w:rPr>
-                <w:rFonts w:ascii="Times New Roman" w:hAnsi="Times New Roman" w:cs="Times New Roman"/>
-                <w:b/>
-                <w:sz w:val="24"/>
-                <w:szCs w:val="24"/>
-              </w:rPr>
-            </w:pPr>
-            <w:r>
-              <w:rPr>
-                <w:rFonts w:ascii="Times New Roman" w:hAnsi="Times New Roman" w:cs="Times New Roman"/>
-                <w:b/>
-                <w:sz w:val="24"/>
-                <w:szCs w:val="24"/>
-              </w:rPr>
-              <w:t>Y, N, NA</w:t>
-            </w:r>
-          </w:p>
-        </w:tc>
-        <w:tc>
-          <w:tcPr>
-            <w:tcW w:w="2394" w:type="dxa"/>
-          </w:tcPr>
-          <w:p>
-            <w:pPr>
-              <w:jc w:val="center"/>
-              <w:rPr>
-                <w:rFonts w:ascii="Times New Roman" w:hAnsi="Times New Roman" w:cs="Times New Roman"/>
-                <w:b/>
-                <w:sz w:val="24"/>
-                <w:szCs w:val="24"/>
-              </w:rPr>
-            </w:pPr>
-            <w:r>
-              <w:rPr>
-                <w:rFonts w:ascii="Times New Roman" w:hAnsi="Times New Roman" w:cs="Times New Roman"/>
-                <w:b/>
-                <w:sz w:val="24"/>
-                <w:szCs w:val="24"/>
-              </w:rPr>
-              <w:t>Comments</w:t>
-            </w:r>
-          </w:p>
-        </w:tc>
-      </w:tr>
-      <w:tr>
-        <w:tc>
-          <w:tcPr>
-            <w:tcW w:w="648" w:type="dxa"/>
-          </w:tcPr>
-          <w:p>
-            <w:pPr>
-              <w:rPr>
-                <w:rFonts w:ascii="Times New Roman" w:hAnsi="Times New Roman" w:cs="Times New Roman"/>
-                <w:sz w:val="24"/>
-                <w:szCs w:val="24"/>
-              </w:rPr>
-            </w:pPr>
-            <w:r>
-              <w:rPr>
-                <w:rFonts w:ascii="Times New Roman" w:hAnsi="Times New Roman" w:cs="Times New Roman"/>
-                <w:sz w:val="24"/>
-                <w:szCs w:val="24"/>
-              </w:rPr>
-              <w:t>1</w:t>
-            </w:r>
-          </w:p>
-        </w:tc>
-        <w:tc>
-          <w:tcPr>
-            <w:tcW w:w="4140" w:type="dxa"/>
-          </w:tcPr>
-          <w:p>
-            <w:pPr>
-              <w:rPr>
-                <w:rFonts w:ascii="Times New Roman" w:hAnsi="Times New Roman" w:cs="Times New Roman"/>
-                <w:sz w:val="24"/>
-                <w:szCs w:val="24"/>
-              </w:rPr>
-            </w:pPr>
-            <w:r>
-              <w:rPr>
-                <w:rFonts w:ascii="Times New Roman" w:hAnsi="Times New Roman" w:cs="Times New Roman"/>
-                <w:sz w:val="24"/>
-                <w:szCs w:val="24"/>
-              </w:rPr>
-              <w:t>Does the design contain appropriate error catching methods?</w:t>
-            </w:r>
-          </w:p>
-        </w:tc>
-        <w:tc>
-          <w:tcPr>
-            <w:tcW w:w="2394" w:type="dxa"/>
-          </w:tcPr>
-          <w:p>
-            <w:pPr>
-              <w:rPr>
-                <w:rFonts w:ascii="Times New Roman" w:hAnsi="Times New Roman" w:cs="Times New Roman"/>
-                <w:sz w:val="24"/>
-                <w:szCs w:val="24"/>
-              </w:rPr>
-            </w:pPr>
-          </w:p>
-        </w:tc>
-        <w:tc>
-          <w:tcPr>
-            <w:tcW w:w="2394" w:type="dxa"/>
-          </w:tcPr>
-          <w:p>
-            <w:pPr>
-              <w:rPr>
-                <w:rFonts w:ascii="Times New Roman" w:hAnsi="Times New Roman" w:cs="Times New Roman"/>
-                <w:sz w:val="24"/>
-                <w:szCs w:val="24"/>
-              </w:rPr>
-            </w:pPr>
-          </w:p>
-        </w:tc>
-      </w:tr>
-      <w:tr>
-        <w:tc>
-          <w:tcPr>
-            <w:tcW w:w="648" w:type="dxa"/>
-          </w:tcPr>
-          <w:p>
-            <w:pPr>
-              <w:rPr>
-                <w:rFonts w:ascii="Times New Roman" w:hAnsi="Times New Roman" w:cs="Times New Roman"/>
-                <w:sz w:val="24"/>
-                <w:szCs w:val="24"/>
-              </w:rPr>
-            </w:pPr>
-            <w:r>
-              <w:rPr>
-                <w:rFonts w:ascii="Times New Roman" w:hAnsi="Times New Roman" w:cs="Times New Roman"/>
-                <w:sz w:val="24"/>
-                <w:szCs w:val="24"/>
-              </w:rPr>
-              <w:t>2</w:t>
-            </w:r>
-          </w:p>
-        </w:tc>
-        <w:tc>
-          <w:tcPr>
-            <w:tcW w:w="4140" w:type="dxa"/>
-          </w:tcPr>
-          <w:p>
-            <w:pPr>
-              <w:rPr>
-                <w:rFonts w:ascii="Times New Roman" w:hAnsi="Times New Roman" w:cs="Times New Roman"/>
-                <w:sz w:val="24"/>
-                <w:szCs w:val="24"/>
-              </w:rPr>
-            </w:pPr>
-            <w:r>
-              <w:rPr>
-                <w:rFonts w:ascii="Times New Roman" w:hAnsi="Times New Roman" w:cs="Times New Roman"/>
-                <w:sz w:val="24"/>
-                <w:szCs w:val="24"/>
-              </w:rPr>
-              <w:t>Does the error catching methods provide adequate information to the user on how to resolve the error?</w:t>
-            </w:r>
-          </w:p>
-        </w:tc>
-        <w:tc>
-          <w:tcPr>
-            <w:tcW w:w="2394" w:type="dxa"/>
-          </w:tcPr>
-          <w:p>
-            <w:pPr>
-              <w:rPr>
-                <w:rFonts w:ascii="Times New Roman" w:hAnsi="Times New Roman" w:cs="Times New Roman"/>
-                <w:sz w:val="24"/>
-                <w:szCs w:val="24"/>
-              </w:rPr>
-            </w:pPr>
-          </w:p>
-        </w:tc>
-        <w:tc>
-          <w:tcPr>
-            <w:tcW w:w="2394" w:type="dxa"/>
-          </w:tcPr>
-          <w:p>
-            <w:pPr>
-              <w:rPr>
-                <w:rFonts w:ascii="Times New Roman" w:hAnsi="Times New Roman" w:cs="Times New Roman"/>
-                <w:sz w:val="24"/>
-                <w:szCs w:val="24"/>
-              </w:rPr>
-            </w:pPr>
-          </w:p>
-        </w:tc>
-      </w:tr>
-      <w:tr>
-        <w:tc>
-          <w:tcPr>
-            <w:tcW w:w="648" w:type="dxa"/>
-          </w:tcPr>
-          <w:p>
-            <w:pPr>
-              <w:rPr>
-                <w:rFonts w:ascii="Times New Roman" w:hAnsi="Times New Roman" w:cs="Times New Roman"/>
-                <w:sz w:val="24"/>
-                <w:szCs w:val="24"/>
-              </w:rPr>
-            </w:pPr>
-            <w:r>
-              <w:rPr>
-                <w:rFonts w:ascii="Times New Roman" w:hAnsi="Times New Roman" w:cs="Times New Roman"/>
-                <w:sz w:val="24"/>
-                <w:szCs w:val="24"/>
-              </w:rPr>
-              <w:t>3</w:t>
-            </w:r>
-          </w:p>
-        </w:tc>
-        <w:tc>
-          <w:tcPr>
-            <w:tcW w:w="4140" w:type="dxa"/>
-          </w:tcPr>
-          <w:p>
-            <w:pPr>
-              <w:rPr>
-                <w:rFonts w:ascii="Times New Roman" w:hAnsi="Times New Roman" w:cs="Times New Roman"/>
-                <w:sz w:val="24"/>
-                <w:szCs w:val="24"/>
-              </w:rPr>
-            </w:pPr>
-            <w:r>
-              <w:rPr>
-                <w:rFonts w:ascii="Times New Roman" w:hAnsi="Times New Roman" w:cs="Times New Roman"/>
-                <w:sz w:val="24"/>
-                <w:szCs w:val="24"/>
-              </w:rPr>
-              <w:t>Is the design modular enough such that further requirements and design changes are possible?</w:t>
-            </w:r>
-          </w:p>
-        </w:tc>
-        <w:tc>
-          <w:tcPr>
-            <w:tcW w:w="2394" w:type="dxa"/>
-          </w:tcPr>
-          <w:p>
-            <w:pPr>
-              <w:rPr>
-                <w:rFonts w:ascii="Times New Roman" w:hAnsi="Times New Roman" w:cs="Times New Roman"/>
-                <w:sz w:val="24"/>
-                <w:szCs w:val="24"/>
-              </w:rPr>
-            </w:pPr>
-          </w:p>
-        </w:tc>
-        <w:tc>
-          <w:tcPr>
-            <w:tcW w:w="2394" w:type="dxa"/>
-          </w:tcPr>
-          <w:p>
-            <w:pPr>
-              <w:rPr>
-                <w:rFonts w:ascii="Times New Roman" w:hAnsi="Times New Roman" w:cs="Times New Roman"/>
-                <w:sz w:val="24"/>
-                <w:szCs w:val="24"/>
-              </w:rPr>
-            </w:pPr>
-          </w:p>
-        </w:tc>
-      </w:tr>
-      <w:tr>
-        <w:tc>
-          <w:tcPr>
-            <w:tcW w:w="648" w:type="dxa"/>
-          </w:tcPr>
-          <w:p>
-            <w:pPr>
-              <w:rPr>
-                <w:rFonts w:ascii="Times New Roman" w:hAnsi="Times New Roman" w:cs="Times New Roman"/>
-                <w:sz w:val="24"/>
-                <w:szCs w:val="24"/>
-              </w:rPr>
-            </w:pPr>
-            <w:r>
-              <w:rPr>
-                <w:rFonts w:ascii="Times New Roman" w:hAnsi="Times New Roman" w:cs="Times New Roman"/>
-                <w:sz w:val="24"/>
-                <w:szCs w:val="24"/>
-              </w:rPr>
-              <w:t>4</w:t>
-            </w:r>
-          </w:p>
-        </w:tc>
-        <w:tc>
-          <w:tcPr>
-            <w:tcW w:w="4140" w:type="dxa"/>
-          </w:tcPr>
-          <w:p>
-            <w:pPr>
-              <w:rPr>
-                <w:rFonts w:ascii="Times New Roman" w:hAnsi="Times New Roman" w:cs="Times New Roman"/>
-                <w:sz w:val="24"/>
-                <w:szCs w:val="24"/>
-              </w:rPr>
-            </w:pPr>
-            <w:r>
-              <w:rPr>
-                <w:rFonts w:ascii="Times New Roman" w:hAnsi="Times New Roman" w:cs="Times New Roman"/>
-                <w:sz w:val="24"/>
-                <w:szCs w:val="24"/>
-              </w:rPr>
-              <w:t>Is the design realistic enough such that the development team can complete the tasks in the allotted timeframe?</w:t>
-            </w:r>
-          </w:p>
-        </w:tc>
-        <w:tc>
-          <w:tcPr>
-            <w:tcW w:w="2394" w:type="dxa"/>
-          </w:tcPr>
-          <w:p>
-            <w:pPr>
-              <w:rPr>
-                <w:rFonts w:ascii="Times New Roman" w:hAnsi="Times New Roman" w:cs="Times New Roman"/>
-                <w:sz w:val="24"/>
-                <w:szCs w:val="24"/>
-              </w:rPr>
-            </w:pPr>
-          </w:p>
-        </w:tc>
-        <w:tc>
-          <w:tcPr>
-            <w:tcW w:w="2394" w:type="dxa"/>
-          </w:tcPr>
-          <w:p>
-            <w:pPr>
-              <w:rPr>
-                <w:rFonts w:ascii="Times New Roman" w:hAnsi="Times New Roman" w:cs="Times New Roman"/>
-                <w:sz w:val="24"/>
-                <w:szCs w:val="24"/>
-              </w:rPr>
-            </w:pPr>
-          </w:p>
-        </w:tc>
-      </w:tr>
-      <w:tr>
-        <w:tc>
-          <w:tcPr>
-            <w:tcW w:w="648" w:type="dxa"/>
-          </w:tcPr>
-          <w:p>
-            <w:pPr>
-              <w:rPr>
-                <w:rFonts w:ascii="Times New Roman" w:hAnsi="Times New Roman" w:cs="Times New Roman"/>
-                <w:sz w:val="24"/>
-                <w:szCs w:val="24"/>
-              </w:rPr>
-            </w:pPr>
-            <w:r>
-              <w:rPr>
-                <w:rFonts w:ascii="Times New Roman" w:hAnsi="Times New Roman" w:cs="Times New Roman"/>
-                <w:sz w:val="24"/>
-                <w:szCs w:val="24"/>
-              </w:rPr>
-              <w:t>5</w:t>
-            </w:r>
-          </w:p>
-        </w:tc>
-        <w:tc>
-          <w:tcPr>
-            <w:tcW w:w="4140" w:type="dxa"/>
-          </w:tcPr>
-          <w:p>
-            <w:pPr>
-              <w:rPr>
-                <w:rFonts w:ascii="Times New Roman" w:hAnsi="Times New Roman" w:cs="Times New Roman"/>
-                <w:sz w:val="24"/>
-                <w:szCs w:val="24"/>
-              </w:rPr>
-            </w:pPr>
-            <w:r>
-              <w:rPr>
-                <w:rFonts w:ascii="Times New Roman" w:hAnsi="Times New Roman" w:cs="Times New Roman"/>
-                <w:sz w:val="24"/>
-                <w:szCs w:val="24"/>
-              </w:rPr>
-              <w:t>Does the design take into account all constraints in which may hinder the functionality of the program?</w:t>
-            </w:r>
-          </w:p>
-        </w:tc>
-        <w:tc>
-          <w:tcPr>
-            <w:tcW w:w="2394" w:type="dxa"/>
-          </w:tcPr>
-          <w:p>
-            <w:pPr>
-              <w:rPr>
-                <w:rFonts w:ascii="Times New Roman" w:hAnsi="Times New Roman" w:cs="Times New Roman"/>
-                <w:sz w:val="24"/>
-                <w:szCs w:val="24"/>
-              </w:rPr>
-            </w:pPr>
-          </w:p>
-        </w:tc>
-        <w:tc>
-          <w:tcPr>
-            <w:tcW w:w="2394" w:type="dxa"/>
-          </w:tcPr>
-          <w:p>
-            <w:pPr>
-              <w:rPr>
-                <w:rFonts w:ascii="Times New Roman" w:hAnsi="Times New Roman" w:cs="Times New Roman"/>
-                <w:sz w:val="24"/>
-                <w:szCs w:val="24"/>
-              </w:rPr>
-            </w:pPr>
-          </w:p>
-        </w:tc>
-      </w:tr>
-      <w:tr>
-        <w:tc>
-          <w:tcPr>
-            <w:tcW w:w="648" w:type="dxa"/>
-          </w:tcPr>
-          <w:p>
-            <w:pPr>
-              <w:rPr>
-                <w:rFonts w:ascii="Times New Roman" w:hAnsi="Times New Roman" w:cs="Times New Roman"/>
-                <w:sz w:val="24"/>
-                <w:szCs w:val="24"/>
-              </w:rPr>
-            </w:pPr>
-            <w:r>
-              <w:rPr>
-                <w:rFonts w:ascii="Times New Roman" w:hAnsi="Times New Roman" w:cs="Times New Roman"/>
-                <w:sz w:val="24"/>
-                <w:szCs w:val="24"/>
-              </w:rPr>
-              <w:t>6</w:t>
-            </w:r>
-          </w:p>
-        </w:tc>
-        <w:tc>
-          <w:tcPr>
-            <w:tcW w:w="4140" w:type="dxa"/>
-          </w:tcPr>
-          <w:p>
-            <w:pPr>
-              <w:rPr>
-                <w:rFonts w:ascii="Times New Roman" w:hAnsi="Times New Roman" w:cs="Times New Roman"/>
-                <w:sz w:val="24"/>
-                <w:szCs w:val="24"/>
-              </w:rPr>
-            </w:pPr>
-            <w:r>
-              <w:rPr>
-                <w:rFonts w:ascii="Times New Roman" w:hAnsi="Times New Roman" w:cs="Times New Roman"/>
-                <w:sz w:val="24"/>
-                <w:szCs w:val="24"/>
-              </w:rPr>
-              <w:t>Does the design ensure optimized usage and flow for the user?</w:t>
-            </w:r>
-          </w:p>
-        </w:tc>
-        <w:tc>
-          <w:tcPr>
-            <w:tcW w:w="2394" w:type="dxa"/>
-          </w:tcPr>
-          <w:p>
-            <w:pPr>
-              <w:rPr>
-                <w:rFonts w:ascii="Times New Roman" w:hAnsi="Times New Roman" w:cs="Times New Roman"/>
-                <w:sz w:val="24"/>
-                <w:szCs w:val="24"/>
-              </w:rPr>
-            </w:pPr>
-          </w:p>
-        </w:tc>
-        <w:tc>
-          <w:tcPr>
-            <w:tcW w:w="2394" w:type="dxa"/>
-          </w:tcPr>
-          <w:p>
-            <w:pPr>
-              <w:rPr>
-                <w:rFonts w:ascii="Times New Roman" w:hAnsi="Times New Roman" w:cs="Times New Roman"/>
-                <w:sz w:val="24"/>
-                <w:szCs w:val="24"/>
-              </w:rPr>
-            </w:pPr>
-          </w:p>
-        </w:tc>
-      </w:tr>
-      <w:tr>
-        <w:tc>
-          <w:tcPr>
-            <w:tcW w:w="648" w:type="dxa"/>
-          </w:tcPr>
-          <w:p>
-            <w:pPr>
-              <w:rPr>
-                <w:rFonts w:ascii="Times New Roman" w:hAnsi="Times New Roman" w:cs="Times New Roman"/>
-                <w:sz w:val="24"/>
-                <w:szCs w:val="24"/>
-              </w:rPr>
-            </w:pPr>
-            <w:r>
-              <w:rPr>
-                <w:rFonts w:ascii="Times New Roman" w:hAnsi="Times New Roman" w:cs="Times New Roman"/>
-                <w:sz w:val="24"/>
-                <w:szCs w:val="24"/>
-              </w:rPr>
-              <w:t>7</w:t>
-            </w:r>
-          </w:p>
-        </w:tc>
-        <w:tc>
-          <w:tcPr>
-            <w:tcW w:w="4140" w:type="dxa"/>
-          </w:tcPr>
-          <w:p>
-            <w:pPr>
-              <w:rPr>
-                <w:rFonts w:ascii="Times New Roman" w:hAnsi="Times New Roman" w:cs="Times New Roman"/>
-                <w:sz w:val="24"/>
-                <w:szCs w:val="24"/>
-              </w:rPr>
-            </w:pPr>
-            <w:r>
-              <w:rPr>
-                <w:rFonts w:ascii="Times New Roman" w:hAnsi="Times New Roman" w:cs="Times New Roman"/>
-                <w:sz w:val="24"/>
-                <w:szCs w:val="24"/>
-              </w:rPr>
-              <w:t>Does the design logically flow from one process/step to the next?</w:t>
-            </w:r>
-          </w:p>
-        </w:tc>
-        <w:tc>
-          <w:tcPr>
-            <w:tcW w:w="2394" w:type="dxa"/>
-          </w:tcPr>
-          <w:p>
-            <w:pPr>
-              <w:rPr>
-                <w:rFonts w:ascii="Times New Roman" w:hAnsi="Times New Roman" w:cs="Times New Roman"/>
-                <w:sz w:val="24"/>
-                <w:szCs w:val="24"/>
-              </w:rPr>
-            </w:pPr>
-          </w:p>
-        </w:tc>
-        <w:tc>
-          <w:tcPr>
-            <w:tcW w:w="2394" w:type="dxa"/>
-          </w:tcPr>
-          <w:p>
-            <w:pPr>
-              <w:rPr>
-                <w:rFonts w:ascii="Times New Roman" w:hAnsi="Times New Roman" w:cs="Times New Roman"/>
-                <w:sz w:val="24"/>
-                <w:szCs w:val="24"/>
-              </w:rPr>
-            </w:pPr>
-          </w:p>
-        </w:tc>
-      </w:tr>
-      <w:tr>
-        <w:tc>
-          <w:tcPr>
-            <w:tcW w:w="648" w:type="dxa"/>
-          </w:tcPr>
-          <w:p>
-            <w:pPr>
-              <w:rPr>
-                <w:rFonts w:ascii="Times New Roman" w:hAnsi="Times New Roman" w:cs="Times New Roman"/>
-                <w:sz w:val="24"/>
-                <w:szCs w:val="24"/>
-              </w:rPr>
-            </w:pPr>
-            <w:r>
-              <w:rPr>
-                <w:rFonts w:ascii="Times New Roman" w:hAnsi="Times New Roman" w:cs="Times New Roman"/>
-                <w:sz w:val="24"/>
-                <w:szCs w:val="24"/>
-              </w:rPr>
-              <w:t>8</w:t>
-            </w:r>
-          </w:p>
-        </w:tc>
-        <w:tc>
-          <w:tcPr>
-            <w:tcW w:w="4140" w:type="dxa"/>
-          </w:tcPr>
-          <w:p>
-            <w:pPr>
-              <w:rPr>
-                <w:rFonts w:ascii="Times New Roman" w:hAnsi="Times New Roman" w:cs="Times New Roman"/>
-                <w:sz w:val="24"/>
-                <w:szCs w:val="24"/>
-              </w:rPr>
-            </w:pPr>
-            <w:r>
-              <w:rPr>
-                <w:rFonts w:ascii="Times New Roman" w:hAnsi="Times New Roman" w:cs="Times New Roman"/>
-                <w:sz w:val="24"/>
-                <w:szCs w:val="24"/>
-              </w:rPr>
-              <w:t>Does the design and layout of the animations match the requirements?</w:t>
-            </w:r>
-          </w:p>
-        </w:tc>
-        <w:tc>
-          <w:tcPr>
-            <w:tcW w:w="2394" w:type="dxa"/>
-          </w:tcPr>
-          <w:p>
-            <w:pPr>
-              <w:rPr>
-                <w:rFonts w:ascii="Times New Roman" w:hAnsi="Times New Roman" w:cs="Times New Roman"/>
-                <w:sz w:val="24"/>
-                <w:szCs w:val="24"/>
-              </w:rPr>
-            </w:pPr>
-          </w:p>
-        </w:tc>
-        <w:tc>
-          <w:tcPr>
-            <w:tcW w:w="2394" w:type="dxa"/>
-          </w:tcPr>
-          <w:p>
-            <w:pPr>
-              <w:rPr>
-                <w:rFonts w:ascii="Times New Roman" w:hAnsi="Times New Roman" w:cs="Times New Roman"/>
-                <w:sz w:val="24"/>
-                <w:szCs w:val="24"/>
-              </w:rPr>
-            </w:pPr>
-          </w:p>
-        </w:tc>
-      </w:tr>
-      <w:tr>
-        <w:tc>
-          <w:tcPr>
-            <w:tcW w:w="648" w:type="dxa"/>
-          </w:tcPr>
-          <w:p>
-            <w:pPr>
-              <w:rPr>
-                <w:rFonts w:ascii="Times New Roman" w:hAnsi="Times New Roman" w:cs="Times New Roman"/>
-                <w:sz w:val="24"/>
-                <w:szCs w:val="24"/>
-              </w:rPr>
-            </w:pPr>
-            <w:r>
-              <w:rPr>
-                <w:rFonts w:ascii="Times New Roman" w:hAnsi="Times New Roman" w:cs="Times New Roman"/>
-                <w:sz w:val="24"/>
-                <w:szCs w:val="24"/>
-              </w:rPr>
-              <w:t>9</w:t>
-            </w:r>
-          </w:p>
-        </w:tc>
-        <w:tc>
-          <w:tcPr>
-            <w:tcW w:w="4140" w:type="dxa"/>
-          </w:tcPr>
-          <w:p>
-            <w:pPr>
-              <w:rPr>
-                <w:rFonts w:ascii="Times New Roman" w:hAnsi="Times New Roman" w:cs="Times New Roman"/>
-                <w:sz w:val="24"/>
-                <w:szCs w:val="24"/>
-              </w:rPr>
-            </w:pPr>
-            <w:r>
-              <w:rPr>
-                <w:rFonts w:ascii="Times New Roman" w:hAnsi="Times New Roman" w:cs="Times New Roman"/>
-                <w:sz w:val="24"/>
-                <w:szCs w:val="24"/>
-              </w:rPr>
-              <w:t>Are all options for the user to perform from the SRS document accounted for?</w:t>
-            </w:r>
-          </w:p>
-        </w:tc>
-        <w:tc>
-          <w:tcPr>
-            <w:tcW w:w="2394" w:type="dxa"/>
-          </w:tcPr>
-          <w:p>
-            <w:pPr>
-              <w:rPr>
-                <w:rFonts w:ascii="Times New Roman" w:hAnsi="Times New Roman" w:cs="Times New Roman"/>
-                <w:sz w:val="24"/>
-                <w:szCs w:val="24"/>
-              </w:rPr>
-            </w:pPr>
-          </w:p>
-        </w:tc>
-        <w:tc>
-          <w:tcPr>
-            <w:tcW w:w="2394" w:type="dxa"/>
-          </w:tcPr>
-          <w:p>
-            <w:pPr>
-              <w:rPr>
-                <w:rFonts w:ascii="Times New Roman" w:hAnsi="Times New Roman" w:cs="Times New Roman"/>
-                <w:sz w:val="24"/>
-                <w:szCs w:val="24"/>
-              </w:rPr>
-            </w:pPr>
+                <w:sz w:val="24"/>
+                <w:szCs w:val="24"/>
+              </w:rPr>
+            </w:pPr>
+            <w:r>
+              <w:rPr>
+                <w:rFonts w:ascii="Times New Roman" w:hAnsi="Times New Roman" w:cs="Times New Roman"/>
+                <w:sz w:val="24"/>
+                <w:szCs w:val="24"/>
+              </w:rPr>
+              <w:t>Y</w:t>
+            </w:r>
+          </w:p>
+        </w:tc>
+        <w:tc>
+          <w:tcPr>
+            <w:tcW w:w="2394" w:type="dxa"/>
+          </w:tcPr>
+          <w:p>
+            <w:pPr>
+              <w:rPr>
+                <w:rFonts w:ascii="Times New Roman" w:hAnsi="Times New Roman" w:cs="Times New Roman"/>
+                <w:sz w:val="24"/>
+                <w:szCs w:val="24"/>
+              </w:rPr>
+            </w:pPr>
+            <w:r>
+              <w:rPr>
+                <w:rFonts w:ascii="Times New Roman" w:hAnsi="Times New Roman" w:cs="Times New Roman"/>
+                <w:sz w:val="24"/>
+                <w:szCs w:val="24"/>
+              </w:rPr>
+              <w:t>Users can complete all tasks promised in the requirements doc.</w:t>
+            </w:r>
           </w:p>
         </w:tc>
       </w:tr>
@@ -4587,71 +5029,7 @@
 
 <file path=word/glossary/document.xml><?xml version="1.0" encoding="utf-8"?>
 <w:glossaryDocument xmlns:ve="http://schemas.openxmlformats.org/markup-compatibility/2006" xmlns:o="urn:schemas-microsoft-com:office:office" xmlns:r="http://schemas.openxmlformats.org/officeDocument/2006/relationships" xmlns:m="http://schemas.openxmlformats.org/officeDocument/2006/math" xmlns:v="urn:schemas-microsoft-com:vml" xmlns:wp="http://schemas.openxmlformats.org/drawingml/2006/wordprocessingDrawing" xmlns:w10="urn:schemas-microsoft-com:office:word" xmlns:w="http://schemas.openxmlformats.org/wordprocessingml/2006/main" xmlns:wne="http://schemas.microsoft.com/office/word/2006/wordml">
-  <w:docParts>
-    <w:docPart>
-      <w:docPartPr>
-        <w:name w:val="A0B673B4C0B84335839BE55C3D3F8795"/>
-        <w:category>
-          <w:name w:val="General"/>
-          <w:gallery w:val="placeholder"/>
-        </w:category>
-        <w:types>
-          <w:type w:val="bbPlcHdr"/>
-        </w:types>
-        <w:behaviors>
-          <w:behavior w:val="content"/>
-        </w:behaviors>
-        <w:guid w:val="{E0AEE568-3B81-468C-8AC6-B930164EBF2D}"/>
-      </w:docPartPr>
-      <w:docPartBody>
-        <w:p>
-          <w:pPr>
-            <w:pStyle w:val="A0B673B4C0B84335839BE55C3D3F8795"/>
-          </w:pPr>
-          <w:r>
-            <w:rPr>
-              <w:sz w:val="96"/>
-              <w:szCs w:val="96"/>
-            </w:rPr>
-            <w:t>[Year]</w:t>
-          </w:r>
-        </w:p>
-      </w:docPartBody>
-    </w:docPart>
-    <w:docPart>
-      <w:docPartPr>
-        <w:name w:val="CEEB5B115BFF4A31BE89E106232BB8D8"/>
-        <w:category>
-          <w:name w:val="General"/>
-          <w:gallery w:val="placeholder"/>
-        </w:category>
-        <w:types>
-          <w:type w:val="bbPlcHdr"/>
-        </w:types>
-        <w:behaviors>
-          <w:behavior w:val="content"/>
-        </w:behaviors>
-        <w:guid w:val="{12B83C3E-2640-478E-A121-40438F2B17DD}"/>
-      </w:docPartPr>
-      <w:docPartBody>
-        <w:p>
-          <w:pPr>
-            <w:pStyle w:val="CEEB5B115BFF4A31BE89E106232BB8D8"/>
-          </w:pPr>
-          <w:r>
-            <w:rPr>
-              <w:b/>
-              <w:bCs/>
-              <w:color w:val="1F497D" w:themeColor="text2"/>
-              <w:sz w:val="72"/>
-              <w:szCs w:val="72"/>
-            </w:rPr>
-            <w:t>[Type the document title]</w:t>
-          </w:r>
-        </w:p>
-      </w:docPartBody>
-    </w:docPart>
-  </w:docParts>
+  <w:docParts/>
 </w:glossaryDocument>
 </file>
 
@@ -4699,6 +5077,7 @@
   <w:rsids>
     <w:rsidRoot w:val="00DF424D"/>
     <w:rsid w:val="001D303E"/>
+    <w:rsid w:val="003A01FD"/>
     <w:rsid w:val="006F3304"/>
     <w:rsid w:val="00DF424D"/>
   </w:rsids>
@@ -5247,7 +5626,7 @@
 </file>
 
 <file path=customXml/itemProps2.xml><?xml version="1.0" encoding="utf-8"?>
-<ds:datastoreItem xmlns:ds="http://schemas.openxmlformats.org/officeDocument/2006/customXml" ds:itemID="{B4E08A40-BB0B-4B23-8C2A-17B1E9E71315}">
+<ds:datastoreItem xmlns:ds="http://schemas.openxmlformats.org/officeDocument/2006/customXml" ds:itemID="{2035E8C0-5DCC-4C2C-B7B8-33AF612F30CC}">
   <ds:schemaRefs>
     <ds:schemaRef ds:uri="http://schemas.openxmlformats.org/officeDocument/2006/bibliography"/>
   </ds:schemaRefs>

</xml_diff>